<commit_message>
update jibres app doc to v1.4
</commit_message>
<xml_diff>
--- a/includes/docs/Jibres Mobile App/JibresApp-v1.4.docx
+++ b/includes/docs/Jibres Mobile App/JibresApp-v1.4.docx
@@ -20,6 +20,7 @@
           <w:dataBinding w:prefixMappings="xmlns:ns0='http://purl.org/dc/elements/1.1/' xmlns:ns1='http://schemas.openxmlformats.org/package/2006/metadata/core-properties' " w:xpath="/ns1:coreProperties[1]/ns0:title[1]" w:storeItemID="{6C3C8BC8-F283-45AE-878A-BAB7291924A1}"/>
           <w:text/>
         </w:sdtPr>
+        <w:sdtEndPr/>
         <w:sdtContent>
           <w:r>
             <w:rPr>
@@ -58,6 +59,7 @@
           <w:dataBinding w:prefixMappings="xmlns:ns0='http://purl.org/dc/elements/1.1/' xmlns:ns1='http://schemas.openxmlformats.org/package/2006/metadata/core-properties' " w:xpath="/ns1:coreProperties[1]/ns1:contentStatus[1]" w:storeItemID="{6C3C8BC8-F283-45AE-878A-BAB7291924A1}"/>
           <w:text/>
         </w:sdtPr>
+        <w:sdtEndPr/>
         <w:sdtContent>
           <w:r>
             <w:rPr>
@@ -424,7 +426,7 @@
           <w:r>
             <w:fldChar w:fldCharType="separate"/>
           </w:r>
-          <w:hyperlink w:anchor="_Toc30416393" w:history="1">
+          <w:hyperlink w:anchor="_Toc30783663" w:history="1">
             <w:r>
               <w:rPr>
                 <w:rStyle w:val="Hyperlink"/>
@@ -529,7 +531,7 @@
                 <w:noProof/>
                 <w:webHidden/>
               </w:rPr>
-              <w:instrText>Toc30416393 \h</w:instrText>
+              <w:instrText>Toc30783663 \h</w:instrText>
             </w:r>
             <w:r>
               <w:rPr>
@@ -587,7 +589,7 @@
               <w:lang w:bidi="ar-SA"/>
             </w:rPr>
           </w:pPr>
-          <w:hyperlink w:anchor="_Toc30416394" w:history="1">
+          <w:hyperlink w:anchor="_Toc30783664" w:history="1">
             <w:r>
               <w:rPr>
                 <w:rStyle w:val="Hyperlink"/>
@@ -646,15 +648,7 @@
                 <w:noProof/>
                 <w:rtl/>
               </w:rPr>
-              <w:t>نت</w:t>
-            </w:r>
-            <w:r>
-              <w:rPr>
-                <w:rStyle w:val="Hyperlink"/>
-                <w:noProof/>
-                <w:rtl/>
-              </w:rPr>
-              <w:t>رنت</w:t>
+              <w:t>نترنت</w:t>
             </w:r>
             <w:r>
               <w:rPr>
@@ -700,7 +694,7 @@
                 <w:noProof/>
                 <w:webHidden/>
               </w:rPr>
-              <w:instrText>Toc30416394 \h</w:instrText>
+              <w:instrText>Toc30783664 \h</w:instrText>
             </w:r>
             <w:r>
               <w:rPr>
@@ -758,7 +752,7 @@
               <w:lang w:bidi="ar-SA"/>
             </w:rPr>
           </w:pPr>
-          <w:hyperlink w:anchor="_Toc30416395" w:history="1">
+          <w:hyperlink w:anchor="_Toc30783665" w:history="1">
             <w:r>
               <w:rPr>
                 <w:rStyle w:val="Hyperlink"/>
@@ -906,7 +900,7 @@
                 <w:noProof/>
                 <w:webHidden/>
               </w:rPr>
-              <w:instrText>Toc30416395 \h</w:instrText>
+              <w:instrText>Toc30783665 \h</w:instrText>
             </w:r>
             <w:r>
               <w:rPr>
@@ -964,7 +958,7 @@
               <w:lang w:bidi="ar-SA"/>
             </w:rPr>
           </w:pPr>
-          <w:hyperlink w:anchor="_Toc30416396" w:history="1">
+          <w:hyperlink w:anchor="_Toc30783666" w:history="1">
             <w:r>
               <w:rPr>
                 <w:rStyle w:val="Hyperlink"/>
@@ -1070,7 +1064,7 @@
                 <w:noProof/>
                 <w:webHidden/>
               </w:rPr>
-              <w:instrText>Toc30416396 \h</w:instrText>
+              <w:instrText>Toc30783666 \h</w:instrText>
             </w:r>
             <w:r>
               <w:rPr>
@@ -1128,7 +1122,7 @@
               <w:lang w:bidi="ar-SA"/>
             </w:rPr>
           </w:pPr>
-          <w:hyperlink w:anchor="_Toc30416397" w:history="1">
+          <w:hyperlink w:anchor="_Toc30783667" w:history="1">
             <w:r>
               <w:rPr>
                 <w:rStyle w:val="Hyperlink"/>
@@ -1276,7 +1270,7 @@
                 <w:noProof/>
                 <w:webHidden/>
               </w:rPr>
-              <w:instrText>Toc30416397 \h</w:instrText>
+              <w:instrText>Toc30783667 \h</w:instrText>
             </w:r>
             <w:r>
               <w:rPr>
@@ -1334,7 +1328,7 @@
               <w:lang w:bidi="ar-SA"/>
             </w:rPr>
           </w:pPr>
-          <w:hyperlink w:anchor="_Toc30416398" w:history="1">
+          <w:hyperlink w:anchor="_Toc30783668" w:history="1">
             <w:r>
               <w:rPr>
                 <w:rStyle w:val="Hyperlink"/>
@@ -1404,7 +1398,144 @@
                 <w:noProof/>
                 <w:webHidden/>
               </w:rPr>
-              <w:instrText>Toc30416398 \h</w:instrText>
+              <w:instrText>Toc30783668 \h</w:instrText>
+            </w:r>
+            <w:r>
+              <w:rPr>
+                <w:noProof/>
+                <w:webHidden/>
+                <w:rtl/>
+              </w:rPr>
+              <w:instrText xml:space="preserve"> </w:instrText>
+            </w:r>
+            <w:r>
+              <w:rPr>
+                <w:noProof/>
+                <w:webHidden/>
+                <w:rtl/>
+              </w:rPr>
+            </w:r>
+            <w:r>
+              <w:rPr>
+                <w:noProof/>
+                <w:webHidden/>
+                <w:rtl/>
+              </w:rPr>
+              <w:fldChar w:fldCharType="separate"/>
+            </w:r>
+            <w:r>
+              <w:rPr>
+                <w:noProof/>
+                <w:webHidden/>
+                <w:rtl/>
+              </w:rPr>
+              <w:t>4</w:t>
+            </w:r>
+            <w:r>
+              <w:rPr>
+                <w:noProof/>
+                <w:webHidden/>
+                <w:rtl/>
+              </w:rPr>
+              <w:fldChar w:fldCharType="end"/>
+            </w:r>
+          </w:hyperlink>
+        </w:p>
+        <w:p>
+          <w:pPr>
+            <w:pStyle w:val="TOC3"/>
+            <w:tabs>
+              <w:tab w:val="right" w:leader="dot" w:pos="9629"/>
+            </w:tabs>
+            <w:rPr>
+              <w:rFonts w:eastAsiaTheme="minorEastAsia" w:cstheme="minorBidi"/>
+              <w:noProof/>
+              <w:sz w:val="22"/>
+              <w:szCs w:val="22"/>
+              <w:rtl/>
+              <w:lang w:bidi="ar-SA"/>
+            </w:rPr>
+          </w:pPr>
+          <w:hyperlink w:anchor="_Toc30783669" w:history="1">
+            <w:r>
+              <w:rPr>
+                <w:rStyle w:val="Hyperlink"/>
+                <w:noProof/>
+                <w:rtl/>
+              </w:rPr>
+              <w:t>استا</w:t>
+            </w:r>
+            <w:r>
+              <w:rPr>
+                <w:rStyle w:val="Hyperlink"/>
+                <w:rFonts w:hint="cs"/>
+                <w:noProof/>
+                <w:rtl/>
+              </w:rPr>
+              <w:t>ی</w:t>
+            </w:r>
+            <w:r>
+              <w:rPr>
+                <w:rStyle w:val="Hyperlink"/>
+                <w:rFonts w:hint="eastAsia"/>
+                <w:noProof/>
+                <w:rtl/>
+              </w:rPr>
+              <w:t>ل</w:t>
+            </w:r>
+            <w:r>
+              <w:rPr>
+                <w:rStyle w:val="Hyperlink"/>
+                <w:noProof/>
+                <w:rtl/>
+              </w:rPr>
+              <w:t xml:space="preserve"> اول</w:t>
+            </w:r>
+            <w:r>
+              <w:rPr>
+                <w:noProof/>
+                <w:webHidden/>
+                <w:rtl/>
+              </w:rPr>
+              <w:tab/>
+            </w:r>
+            <w:r>
+              <w:rPr>
+                <w:noProof/>
+                <w:webHidden/>
+                <w:rtl/>
+              </w:rPr>
+              <w:fldChar w:fldCharType="begin"/>
+            </w:r>
+            <w:r>
+              <w:rPr>
+                <w:noProof/>
+                <w:webHidden/>
+                <w:rtl/>
+              </w:rPr>
+              <w:instrText xml:space="preserve"> </w:instrText>
+            </w:r>
+            <w:r>
+              <w:rPr>
+                <w:noProof/>
+                <w:webHidden/>
+              </w:rPr>
+              <w:instrText>PAGEREF</w:instrText>
+            </w:r>
+            <w:r>
+              <w:rPr>
+                <w:noProof/>
+                <w:webHidden/>
+                <w:rtl/>
+              </w:rPr>
+              <w:instrText xml:space="preserve"> _</w:instrText>
+            </w:r>
+            <w:r>
+              <w:rPr>
+                <w:noProof/>
+                <w:webHidden/>
+              </w:rPr>
+              <w:instrText>Toc30783669 \h</w:instrText>
             </w:r>
             <w:r>
               <w:rPr>
@@ -1462,29 +1593,14 @@
               <w:lang w:bidi="ar-SA"/>
             </w:rPr>
           </w:pPr>
-          <w:hyperlink w:anchor="_Toc30416399" w:history="1">
-            <w:r>
-              <w:rPr>
-                <w:rStyle w:val="Hyperlink"/>
-                <w:noProof/>
-                <w:rtl/>
-              </w:rPr>
-              <w:t>انتخاب زبان</w:t>
-            </w:r>
-            <w:r>
-              <w:rPr>
-                <w:rStyle w:val="Hyperlink"/>
-                <w:noProof/>
-              </w:rPr>
-              <w:t xml:space="preserve"> </w:t>
-            </w:r>
-            <w:r>
-              <w:rPr>
-                <w:rStyle w:val="Hyperlink"/>
-                <w:noProof/>
-                <w:rtl/>
-              </w:rPr>
-              <w:t xml:space="preserve"> (پ</w:t>
+          <w:hyperlink w:anchor="_Toc30783670" w:history="1">
+            <w:r>
+              <w:rPr>
+                <w:rStyle w:val="Hyperlink"/>
+                <w:noProof/>
+                <w:rtl/>
+              </w:rPr>
+              <w:t>انتخاب زبان (پ</w:t>
             </w:r>
             <w:r>
               <w:rPr>
@@ -1502,15 +1618,7 @@
                 <w:noProof/>
                 <w:rtl/>
               </w:rPr>
-              <w:t>اده‌س</w:t>
-            </w:r>
-            <w:r>
-              <w:rPr>
-                <w:rStyle w:val="Hyperlink"/>
-                <w:noProof/>
-                <w:rtl/>
-              </w:rPr>
-              <w:t>از</w:t>
+              <w:t>اده‌ساز</w:t>
             </w:r>
             <w:r>
               <w:rPr>
@@ -1599,7 +1707,7 @@
                 <w:noProof/>
                 <w:webHidden/>
               </w:rPr>
-              <w:instrText>Toc30416399 \h</w:instrText>
+              <w:instrText>Toc30783670 \h</w:instrText>
             </w:r>
             <w:r>
               <w:rPr>
@@ -1657,7 +1765,7 @@
               <w:lang w:bidi="ar-SA"/>
             </w:rPr>
           </w:pPr>
-          <w:hyperlink w:anchor="_Toc30416400" w:history="1">
+          <w:hyperlink w:anchor="_Toc30783671" w:history="1">
             <w:r>
               <w:rPr>
                 <w:rStyle w:val="Hyperlink"/>
@@ -1708,15 +1816,15 @@
                 <w:noProof/>
                 <w:rtl/>
               </w:rPr>
-              <w:t>ش</w:t>
-            </w:r>
-            <w:r>
-              <w:rPr>
-                <w:rStyle w:val="Hyperlink"/>
-                <w:noProof/>
-                <w:rtl/>
-              </w:rPr>
-              <w:t>‌فرض در اول</w:t>
+              <w:t>ش‌فرض</w:t>
+            </w:r>
+            <w:r>
+              <w:rPr>
+                <w:rStyle w:val="Hyperlink"/>
+                <w:noProof/>
+                <w:rtl/>
+              </w:rPr>
+              <w:t xml:space="preserve"> در اول</w:t>
             </w:r>
             <w:r>
               <w:rPr>
@@ -1788,7 +1896,7 @@
                 <w:noProof/>
                 <w:webHidden/>
               </w:rPr>
-              <w:instrText>Toc30416400 \h</w:instrText>
+              <w:instrText>Toc30783671 \h</w:instrText>
             </w:r>
             <w:r>
               <w:rPr>
@@ -1846,7 +1954,7 @@
               <w:lang w:bidi="ar-SA"/>
             </w:rPr>
           </w:pPr>
-          <w:hyperlink w:anchor="_Toc30416401" w:history="1">
+          <w:hyperlink w:anchor="_Toc30783672" w:history="1">
             <w:r>
               <w:rPr>
                 <w:rStyle w:val="Hyperlink"/>
@@ -1908,7 +2016,7 @@
                 <w:noProof/>
                 <w:webHidden/>
               </w:rPr>
-              <w:instrText>Toc30416401 \h</w:instrText>
+              <w:instrText>Toc30783672 \h</w:instrText>
             </w:r>
             <w:r>
               <w:rPr>
@@ -1966,7 +2074,7 @@
               <w:lang w:bidi="ar-SA"/>
             </w:rPr>
           </w:pPr>
-          <w:hyperlink w:anchor="_Toc30416402" w:history="1">
+          <w:hyperlink w:anchor="_Toc30783673" w:history="1">
             <w:r>
               <w:rPr>
                 <w:rStyle w:val="Hyperlink"/>
@@ -2080,7 +2188,7 @@
                 <w:noProof/>
                 <w:webHidden/>
               </w:rPr>
-              <w:instrText>Toc30416402 \h</w:instrText>
+              <w:instrText>Toc30783673 \h</w:instrText>
             </w:r>
             <w:r>
               <w:rPr>
@@ -2112,6 +2220,254 @@
                 <w:rtl/>
               </w:rPr>
               <w:t>6</w:t>
+            </w:r>
+            <w:r>
+              <w:rPr>
+                <w:noProof/>
+                <w:webHidden/>
+                <w:rtl/>
+              </w:rPr>
+              <w:fldChar w:fldCharType="end"/>
+            </w:r>
+          </w:hyperlink>
+        </w:p>
+        <w:p>
+          <w:pPr>
+            <w:pStyle w:val="TOC3"/>
+            <w:tabs>
+              <w:tab w:val="right" w:leader="dot" w:pos="9629"/>
+            </w:tabs>
+            <w:rPr>
+              <w:rFonts w:eastAsiaTheme="minorEastAsia" w:cstheme="minorBidi"/>
+              <w:noProof/>
+              <w:sz w:val="22"/>
+              <w:szCs w:val="22"/>
+              <w:rtl/>
+              <w:lang w:bidi="ar-SA"/>
+            </w:rPr>
+          </w:pPr>
+          <w:hyperlink w:anchor="_Toc30783674" w:history="1">
+            <w:r>
+              <w:rPr>
+                <w:rStyle w:val="Hyperlink"/>
+                <w:noProof/>
+                <w:rtl/>
+              </w:rPr>
+              <w:t>استا</w:t>
+            </w:r>
+            <w:r>
+              <w:rPr>
+                <w:rStyle w:val="Hyperlink"/>
+                <w:rFonts w:hint="cs"/>
+                <w:noProof/>
+                <w:rtl/>
+              </w:rPr>
+              <w:t>ی</w:t>
+            </w:r>
+            <w:r>
+              <w:rPr>
+                <w:rStyle w:val="Hyperlink"/>
+                <w:rFonts w:hint="eastAsia"/>
+                <w:noProof/>
+                <w:rtl/>
+              </w:rPr>
+              <w:t>ل</w:t>
+            </w:r>
+            <w:r>
+              <w:rPr>
+                <w:rStyle w:val="Hyperlink"/>
+                <w:noProof/>
+                <w:rtl/>
+              </w:rPr>
+              <w:t xml:space="preserve"> اول</w:t>
+            </w:r>
+            <w:r>
+              <w:rPr>
+                <w:noProof/>
+                <w:webHidden/>
+                <w:rtl/>
+              </w:rPr>
+              <w:tab/>
+            </w:r>
+            <w:r>
+              <w:rPr>
+                <w:noProof/>
+                <w:webHidden/>
+                <w:rtl/>
+              </w:rPr>
+              <w:fldChar w:fldCharType="begin"/>
+            </w:r>
+            <w:r>
+              <w:rPr>
+                <w:noProof/>
+                <w:webHidden/>
+                <w:rtl/>
+              </w:rPr>
+              <w:instrText xml:space="preserve"> </w:instrText>
+            </w:r>
+            <w:r>
+              <w:rPr>
+                <w:noProof/>
+                <w:webHidden/>
+              </w:rPr>
+              <w:instrText>PAGEREF</w:instrText>
+            </w:r>
+            <w:r>
+              <w:rPr>
+                <w:noProof/>
+                <w:webHidden/>
+                <w:rtl/>
+              </w:rPr>
+              <w:instrText xml:space="preserve"> _</w:instrText>
+            </w:r>
+            <w:r>
+              <w:rPr>
+                <w:noProof/>
+                <w:webHidden/>
+              </w:rPr>
+              <w:instrText>Toc30783674 \h</w:instrText>
+            </w:r>
+            <w:r>
+              <w:rPr>
+                <w:noProof/>
+                <w:webHidden/>
+                <w:rtl/>
+              </w:rPr>
+              <w:instrText xml:space="preserve"> </w:instrText>
+            </w:r>
+            <w:r>
+              <w:rPr>
+                <w:noProof/>
+                <w:webHidden/>
+                <w:rtl/>
+              </w:rPr>
+            </w:r>
+            <w:r>
+              <w:rPr>
+                <w:noProof/>
+                <w:webHidden/>
+                <w:rtl/>
+              </w:rPr>
+              <w:fldChar w:fldCharType="separate"/>
+            </w:r>
+            <w:r>
+              <w:rPr>
+                <w:noProof/>
+                <w:webHidden/>
+                <w:rtl/>
+              </w:rPr>
+              <w:t>6</w:t>
+            </w:r>
+            <w:r>
+              <w:rPr>
+                <w:noProof/>
+                <w:webHidden/>
+                <w:rtl/>
+              </w:rPr>
+              <w:fldChar w:fldCharType="end"/>
+            </w:r>
+          </w:hyperlink>
+        </w:p>
+        <w:p>
+          <w:pPr>
+            <w:pStyle w:val="TOC3"/>
+            <w:tabs>
+              <w:tab w:val="right" w:leader="dot" w:pos="9629"/>
+            </w:tabs>
+            <w:rPr>
+              <w:rFonts w:eastAsiaTheme="minorEastAsia" w:cstheme="minorBidi"/>
+              <w:noProof/>
+              <w:sz w:val="22"/>
+              <w:szCs w:val="22"/>
+              <w:rtl/>
+              <w:lang w:bidi="ar-SA"/>
+            </w:rPr>
+          </w:pPr>
+          <w:hyperlink w:anchor="_Toc30783675" w:history="1">
+            <w:r>
+              <w:rPr>
+                <w:rStyle w:val="Hyperlink"/>
+                <w:noProof/>
+                <w:rtl/>
+              </w:rPr>
+              <w:t>سبک دوم</w:t>
+            </w:r>
+            <w:r>
+              <w:rPr>
+                <w:noProof/>
+                <w:webHidden/>
+                <w:rtl/>
+              </w:rPr>
+              <w:tab/>
+            </w:r>
+            <w:r>
+              <w:rPr>
+                <w:noProof/>
+                <w:webHidden/>
+                <w:rtl/>
+              </w:rPr>
+              <w:fldChar w:fldCharType="begin"/>
+            </w:r>
+            <w:r>
+              <w:rPr>
+                <w:noProof/>
+                <w:webHidden/>
+                <w:rtl/>
+              </w:rPr>
+              <w:instrText xml:space="preserve"> </w:instrText>
+            </w:r>
+            <w:r>
+              <w:rPr>
+                <w:noProof/>
+                <w:webHidden/>
+              </w:rPr>
+              <w:instrText>PAGEREF</w:instrText>
+            </w:r>
+            <w:r>
+              <w:rPr>
+                <w:noProof/>
+                <w:webHidden/>
+                <w:rtl/>
+              </w:rPr>
+              <w:instrText xml:space="preserve"> _</w:instrText>
+            </w:r>
+            <w:r>
+              <w:rPr>
+                <w:noProof/>
+                <w:webHidden/>
+              </w:rPr>
+              <w:instrText>Toc30783675 \h</w:instrText>
+            </w:r>
+            <w:r>
+              <w:rPr>
+                <w:noProof/>
+                <w:webHidden/>
+                <w:rtl/>
+              </w:rPr>
+              <w:instrText xml:space="preserve"> </w:instrText>
+            </w:r>
+            <w:r>
+              <w:rPr>
+                <w:noProof/>
+                <w:webHidden/>
+                <w:rtl/>
+              </w:rPr>
+            </w:r>
+            <w:r>
+              <w:rPr>
+                <w:noProof/>
+                <w:webHidden/>
+                <w:rtl/>
+              </w:rPr>
+              <w:fldChar w:fldCharType="separate"/>
+            </w:r>
+            <w:r>
+              <w:rPr>
+                <w:noProof/>
+                <w:webHidden/>
+                <w:rtl/>
+              </w:rPr>
+              <w:t>7</w:t>
             </w:r>
             <w:r>
               <w:rPr>
@@ -2138,7 +2494,7 @@
               <w:lang w:bidi="ar-SA"/>
             </w:rPr>
           </w:pPr>
-          <w:hyperlink w:anchor="_Toc30416403" w:history="1">
+          <w:hyperlink w:anchor="_Toc30783676" w:history="1">
             <w:r>
               <w:rPr>
                 <w:rStyle w:val="Hyperlink"/>
@@ -2226,7 +2582,7 @@
                 <w:noProof/>
                 <w:webHidden/>
               </w:rPr>
-              <w:instrText>Toc30416403 \h</w:instrText>
+              <w:instrText>Toc30783676 \h</w:instrText>
             </w:r>
             <w:r>
               <w:rPr>
@@ -2257,7 +2613,7 @@
                 <w:webHidden/>
                 <w:rtl/>
               </w:rPr>
-              <w:t>7</w:t>
+              <w:t>8</w:t>
             </w:r>
             <w:r>
               <w:rPr>
@@ -2284,7 +2640,7 @@
               <w:lang w:bidi="ar-SA"/>
             </w:rPr>
           </w:pPr>
-          <w:hyperlink w:anchor="_Toc30416404" w:history="1">
+          <w:hyperlink w:anchor="_Toc30783677" w:history="1">
             <w:r>
               <w:rPr>
                 <w:rStyle w:val="Hyperlink"/>
@@ -2317,7 +2673,33 @@
                 <w:noProof/>
                 <w:rtl/>
               </w:rPr>
-              <w:t xml:space="preserve"> نسخه</w:t>
+              <w:t xml:space="preserve"> نسخه (وب سا</w:t>
+            </w:r>
+            <w:r>
+              <w:rPr>
+                <w:rStyle w:val="Hyperlink"/>
+                <w:rFonts w:hint="cs"/>
+                <w:noProof/>
+                <w:rtl/>
+              </w:rPr>
+              <w:t>ی</w:t>
+            </w:r>
+            <w:r>
+              <w:rPr>
+                <w:rStyle w:val="Hyperlink"/>
+                <w:rFonts w:hint="eastAsia"/>
+                <w:noProof/>
+                <w:rtl/>
+              </w:rPr>
+              <w:t>ت</w:t>
+            </w:r>
+            <w:r>
+              <w:rPr>
+                <w:rStyle w:val="Hyperlink"/>
+                <w:noProof/>
+                <w:rtl/>
+              </w:rPr>
+              <w:t>)</w:t>
             </w:r>
             <w:r>
               <w:rPr>
@@ -2363,7 +2745,7 @@
                 <w:noProof/>
                 <w:webHidden/>
               </w:rPr>
-              <w:instrText>Toc30416404 \h</w:instrText>
+              <w:instrText>Toc30783677 \h</w:instrText>
             </w:r>
             <w:r>
               <w:rPr>
@@ -2394,7 +2776,7 @@
                 <w:webHidden/>
                 <w:rtl/>
               </w:rPr>
-              <w:t>8</w:t>
+              <w:t>9</w:t>
             </w:r>
             <w:r>
               <w:rPr>
@@ -2421,7 +2803,7 @@
               <w:lang w:bidi="ar-SA"/>
             </w:rPr>
           </w:pPr>
-          <w:hyperlink w:anchor="_Toc30416405" w:history="1">
+          <w:hyperlink w:anchor="_Toc30783678" w:history="1">
             <w:r>
               <w:rPr>
                 <w:rStyle w:val="Hyperlink"/>
@@ -2526,7 +2908,7 @@
                 <w:noProof/>
                 <w:webHidden/>
               </w:rPr>
-              <w:instrText>Toc30416405 \h</w:instrText>
+              <w:instrText>Toc30783678 \h</w:instrText>
             </w:r>
             <w:r>
               <w:rPr>
@@ -2557,7 +2939,7 @@
                 <w:webHidden/>
                 <w:rtl/>
               </w:rPr>
-              <w:t>9</w:t>
+              <w:t>10</w:t>
             </w:r>
             <w:r>
               <w:rPr>
@@ -2584,7 +2966,7 @@
               <w:lang w:bidi="ar-SA"/>
             </w:rPr>
           </w:pPr>
-          <w:hyperlink w:anchor="_Toc30416406" w:history="1">
+          <w:hyperlink w:anchor="_Toc30783679" w:history="1">
             <w:r>
               <w:rPr>
                 <w:rStyle w:val="Hyperlink"/>
@@ -2716,7 +3098,7 @@
                 <w:noProof/>
                 <w:webHidden/>
               </w:rPr>
-              <w:instrText>Toc30416406 \h</w:instrText>
+              <w:instrText>Toc30783679 \h</w:instrText>
             </w:r>
             <w:r>
               <w:rPr>
@@ -2747,7 +3129,7 @@
                 <w:webHidden/>
                 <w:rtl/>
               </w:rPr>
-              <w:t>10</w:t>
+              <w:t>11</w:t>
             </w:r>
             <w:r>
               <w:rPr>
@@ -2774,7 +3156,7 @@
               <w:lang w:bidi="ar-SA"/>
             </w:rPr>
           </w:pPr>
-          <w:hyperlink w:anchor="_Toc30416407" w:history="1">
+          <w:hyperlink w:anchor="_Toc30783680" w:history="1">
             <w:r>
               <w:rPr>
                 <w:rStyle w:val="Hyperlink"/>
@@ -2897,7 +3279,7 @@
                 <w:noProof/>
                 <w:webHidden/>
               </w:rPr>
-              <w:instrText>Toc30416407 \h</w:instrText>
+              <w:instrText>Toc30783680 \h</w:instrText>
             </w:r>
             <w:r>
               <w:rPr>
@@ -2928,7 +3310,7 @@
                 <w:webHidden/>
                 <w:rtl/>
               </w:rPr>
-              <w:t>11</w:t>
+              <w:t>12</w:t>
             </w:r>
             <w:r>
               <w:rPr>
@@ -2955,7 +3337,7 @@
               <w:lang w:bidi="ar-SA"/>
             </w:rPr>
           </w:pPr>
-          <w:hyperlink w:anchor="_Toc30416408" w:history="1">
+          <w:hyperlink w:anchor="_Toc30783681" w:history="1">
             <w:r>
               <w:rPr>
                 <w:rStyle w:val="Hyperlink"/>
@@ -3061,7 +3443,7 @@
                 <w:noProof/>
                 <w:webHidden/>
               </w:rPr>
-              <w:instrText>Toc30416408 \h</w:instrText>
+              <w:instrText>Toc30783681 \h</w:instrText>
             </w:r>
             <w:r>
               <w:rPr>
@@ -3092,7 +3474,7 @@
                 <w:webHidden/>
                 <w:rtl/>
               </w:rPr>
-              <w:t>12</w:t>
+              <w:t>13</w:t>
             </w:r>
             <w:r>
               <w:rPr>
@@ -3139,7 +3521,7 @@
           <w:rtl/>
         </w:rPr>
       </w:pPr>
-      <w:bookmarkStart w:id="0" w:name="_Toc30416393"/>
+      <w:bookmarkStart w:id="0" w:name="_Toc30783663"/>
       <w:r>
         <w:rPr>
           <w:rFonts w:hint="cs"/>
@@ -3255,7 +3637,7 @@
           <w:rtl/>
         </w:rPr>
       </w:pPr>
-      <w:bookmarkStart w:id="1" w:name="_Toc30416394"/>
+      <w:bookmarkStart w:id="1" w:name="_Toc30783664"/>
       <w:r>
         <w:rPr>
           <w:rFonts w:hint="cs"/>
@@ -3302,7 +3684,7 @@
           <w:rtl/>
         </w:rPr>
       </w:pPr>
-      <w:bookmarkStart w:id="2" w:name="_Toc30416395"/>
+      <w:bookmarkStart w:id="2" w:name="_Toc30783665"/>
       <w:r>
         <w:rPr>
           <w:rFonts w:hint="cs"/>
@@ -3390,7 +3772,7 @@
           <w:rtl/>
         </w:rPr>
       </w:pPr>
-      <w:bookmarkStart w:id="3" w:name="_Toc30416396"/>
+      <w:bookmarkStart w:id="3" w:name="_Toc30783666"/>
       <w:r>
         <w:rPr>
           <w:rFonts w:hint="cs"/>
@@ -3429,7 +3811,7 @@
           <w:rtl/>
         </w:rPr>
       </w:pPr>
-      <w:bookmarkStart w:id="4" w:name="_Toc30416397"/>
+      <w:bookmarkStart w:id="4" w:name="_Toc30783667"/>
       <w:r>
         <w:rPr>
           <w:rFonts w:hint="cs"/>
@@ -3457,7 +3839,6 @@
       <w:pPr>
         <w:pStyle w:val="Matn"/>
         <w:rPr>
-          <w:rFonts w:hint="cs"/>
           <w:rtl/>
         </w:rPr>
       </w:pPr>
@@ -3492,8 +3873,7 @@
           <w:rtl/>
         </w:rPr>
       </w:pPr>
-      <w:bookmarkStart w:id="5" w:name="_Toc30416398"/>
-      <w:bookmarkStart w:id="6" w:name="_GoBack"/>
+      <w:bookmarkStart w:id="5" w:name="_Toc30783668"/>
       <w:r>
         <w:rPr>
           <w:noProof/>
@@ -3561,36 +3941,181 @@
           </wp:anchor>
         </w:drawing>
       </w:r>
+      <w:r>
+        <w:rPr>
+          <w:rFonts w:hint="cs"/>
+          <w:rtl/>
+        </w:rPr>
+        <w:t>رابط کاربری</w:t>
+      </w:r>
+      <w:r>
+        <w:rPr>
+          <w:rFonts w:hint="cs"/>
+          <w:rtl/>
+        </w:rPr>
+        <w:t xml:space="preserve"> </w:t>
+      </w:r>
+      <w:r>
+        <w:rPr>
+          <w:rFonts w:hint="cs"/>
+          <w:rtl/>
+        </w:rPr>
+        <w:t xml:space="preserve">صفحه </w:t>
+      </w:r>
+      <w:r>
+        <w:rPr>
+          <w:rFonts w:hint="cs"/>
+          <w:rtl/>
+        </w:rPr>
+        <w:t>اسپلش</w:t>
+      </w:r>
+      <w:bookmarkEnd w:id="5"/>
+    </w:p>
+    <w:p>
+      <w:pPr>
+        <w:pStyle w:val="Matn"/>
+        <w:rPr>
+          <w:rtl/>
+        </w:rPr>
+      </w:pPr>
+      <w:r>
+        <w:rPr>
+          <w:rFonts w:hint="cs"/>
+          <w:rtl/>
+        </w:rPr>
+        <w:t>در وسط صفحه لوگو</w:t>
+      </w:r>
+      <w:r>
+        <w:rPr>
+          <w:rFonts w:hint="cs"/>
+          <w:rtl/>
+        </w:rPr>
+        <w:t xml:space="preserve"> و</w:t>
+      </w:r>
+      <w:r>
+        <w:rPr>
+          <w:rFonts w:hint="cs"/>
+          <w:rtl/>
+        </w:rPr>
+        <w:t xml:space="preserve"> نام</w:t>
+      </w:r>
+      <w:r>
+        <w:rPr>
+          <w:rFonts w:hint="cs"/>
+          <w:rtl/>
+        </w:rPr>
+        <w:t xml:space="preserve"> </w:t>
+      </w:r>
+      <w:r>
+        <w:rPr>
+          <w:rFonts w:hint="cs"/>
+          <w:rtl/>
+        </w:rPr>
+        <w:t>برنامه</w:t>
+      </w:r>
+      <w:r>
+        <w:rPr>
+          <w:rFonts w:hint="cs"/>
+          <w:rtl/>
+        </w:rPr>
+        <w:t xml:space="preserve"> </w:t>
+      </w:r>
+      <w:r>
+        <w:rPr>
+          <w:rFonts w:hint="cs"/>
+          <w:rtl/>
+        </w:rPr>
+        <w:t xml:space="preserve">و توضیح </w:t>
+      </w:r>
+      <w:r>
+        <w:rPr>
+          <w:rFonts w:hint="cs"/>
+          <w:rtl/>
+        </w:rPr>
+        <w:t xml:space="preserve">به زبان انتخابی </w:t>
+      </w:r>
+      <w:r>
+        <w:rPr>
+          <w:rFonts w:hint="cs"/>
+          <w:rtl/>
+        </w:rPr>
+        <w:t>نمایش داده می‌شود.</w:t>
+      </w:r>
+      <w:r>
+        <w:rPr>
+          <w:rFonts w:hint="cs"/>
+          <w:rtl/>
+        </w:rPr>
+        <w:t xml:space="preserve"> در جیسون در مقدار اسپلیش تنظیم شده.</w:t>
+      </w:r>
+    </w:p>
+    <w:p>
+      <w:pPr>
+        <w:pStyle w:val="Matn"/>
+        <w:rPr>
+          <w:rtl/>
+        </w:rPr>
+      </w:pPr>
+      <w:r>
+        <w:rPr>
+          <w:rFonts w:hint="cs"/>
+          <w:rtl/>
+        </w:rPr>
+        <w:t xml:space="preserve">یک مقدار </w:t>
+      </w:r>
+      <w:r>
+        <w:rPr>
+          <w:rFonts w:hint="cs"/>
+          <w:rtl/>
+        </w:rPr>
+        <w:t>متا یا توضیحات اضافی</w:t>
+      </w:r>
+      <w:r>
+        <w:rPr>
+          <w:rFonts w:hint="cs"/>
+          <w:rtl/>
+        </w:rPr>
+        <w:t xml:space="preserve"> هم در صورت وجود در جیسون در انتهای صفحه نمایش داده میشه.</w:t>
+      </w:r>
+    </w:p>
+    <w:p>
+      <w:pPr>
+        <w:pStyle w:val="Matn"/>
+        <w:rPr>
+          <w:rtl/>
+        </w:rPr>
+      </w:pPr>
+      <w:r>
+        <w:rPr>
+          <w:rFonts w:hint="cs"/>
+          <w:rtl/>
+        </w:rPr>
+        <w:t xml:space="preserve">طرح این صفحه </w:t>
+      </w:r>
+      <w:r>
+        <w:rPr>
+          <w:rFonts w:hint="cs"/>
+          <w:rtl/>
+        </w:rPr>
+        <w:t>با توجه به مقدار تنظیم شده در استایل متغییر خواهد بود.</w:t>
+      </w:r>
+    </w:p>
+    <w:p>
+      <w:pPr>
+        <w:pStyle w:val="Heading3"/>
+        <w:rPr>
+          <w:rtl/>
+        </w:rPr>
+      </w:pPr>
+      <w:bookmarkStart w:id="6" w:name="_Toc30783669"/>
+      <w:r>
+        <w:rPr>
+          <w:rFonts w:hint="cs"/>
+          <w:rtl/>
+        </w:rPr>
+        <w:t>استایل اول</w:t>
+      </w:r>
       <w:bookmarkEnd w:id="6"/>
-      <w:r>
-        <w:rPr>
-          <w:rFonts w:hint="cs"/>
-          <w:rtl/>
-        </w:rPr>
-        <w:t>رابط کاربری</w:t>
-      </w:r>
-      <w:r>
-        <w:rPr>
-          <w:rFonts w:hint="cs"/>
-          <w:rtl/>
-        </w:rPr>
-        <w:t xml:space="preserve"> </w:t>
-      </w:r>
-      <w:r>
-        <w:rPr>
-          <w:rFonts w:hint="cs"/>
-          <w:rtl/>
-        </w:rPr>
-        <w:t xml:space="preserve">صفحه </w:t>
-      </w:r>
-      <w:r>
-        <w:rPr>
-          <w:rFonts w:hint="cs"/>
-          <w:rtl/>
-        </w:rPr>
-        <w:t>اسپلش</w:t>
-      </w:r>
-      <w:bookmarkEnd w:id="5"/>
     </w:p>
     <w:p>
       <w:pPr>
@@ -3604,70 +4129,90 @@
           <w:rFonts w:hint="cs"/>
           <w:rtl/>
         </w:rPr>
-        <w:t>در وسط صفحه لوگو</w:t>
-      </w:r>
-      <w:r>
-        <w:rPr>
-          <w:rFonts w:hint="cs"/>
-          <w:rtl/>
-        </w:rPr>
-        <w:t xml:space="preserve"> و</w:t>
-      </w:r>
-      <w:r>
-        <w:rPr>
-          <w:rFonts w:hint="cs"/>
-          <w:rtl/>
-        </w:rPr>
-        <w:t xml:space="preserve"> نام</w:t>
-      </w:r>
-      <w:r>
-        <w:rPr>
-          <w:rFonts w:hint="cs"/>
-          <w:rtl/>
-        </w:rPr>
-        <w:t xml:space="preserve"> </w:t>
-      </w:r>
-      <w:r>
-        <w:rPr>
-          <w:rFonts w:hint="cs"/>
-          <w:rtl/>
-        </w:rPr>
-        <w:t>برنامه</w:t>
-      </w:r>
-      <w:r>
-        <w:rPr>
-          <w:rFonts w:hint="cs"/>
-          <w:rtl/>
-        </w:rPr>
-        <w:t xml:space="preserve"> </w:t>
-      </w:r>
-      <w:r>
-        <w:rPr>
-          <w:rFonts w:hint="cs"/>
-          <w:rtl/>
-        </w:rPr>
-        <w:t xml:space="preserve">و توضیح </w:t>
-      </w:r>
-      <w:r>
-        <w:rPr>
-          <w:rFonts w:hint="cs"/>
-          <w:rtl/>
-        </w:rPr>
-        <w:t xml:space="preserve">به زبان انتخابی </w:t>
-      </w:r>
-      <w:r>
-        <w:rPr>
-          <w:rFonts w:hint="cs"/>
-          <w:rtl/>
-        </w:rPr>
-        <w:t>نمایش داده می‌شود.</w:t>
-      </w:r>
-      <w:r>
-        <w:rPr>
-          <w:rFonts w:hint="cs"/>
-          <w:rtl/>
-        </w:rPr>
-        <w:t xml:space="preserve"> در جیسون در مقدار اسپلیش تنظیم شده.</w:t>
+        <w:t xml:space="preserve">در مدل اول دایره‌هایی از مرکز به سمت بیرون حرکت خواهند کرد. </w:t>
+      </w:r>
+      <w:r>
+        <w:rPr>
+          <w:rFonts w:hint="cs"/>
+          <w:rtl/>
+        </w:rPr>
+        <w:t xml:space="preserve">برای دیدن نمونه انیمیشن موردنظر برای پس زمینه </w:t>
+      </w:r>
+      <w:r>
+        <w:rPr>
+          <w:rtl/>
+        </w:rPr>
+        <w:fldChar w:fldCharType="begin"/>
+      </w:r>
+      <w:r>
+        <w:rPr>
+          <w:rtl/>
+        </w:rPr>
+        <w:instrText xml:space="preserve"> </w:instrText>
+      </w:r>
+      <w:r>
+        <w:instrText>HYPERLINK</w:instrText>
+      </w:r>
+      <w:r>
+        <w:rPr>
+          <w:rtl/>
+        </w:rPr>
+        <w:instrText xml:space="preserve"> "</w:instrText>
+      </w:r>
+      <w:r>
+        <w:instrText>https://dribbble.com/shots/4674641-HQ-Launch-Animation-Redesign</w:instrText>
+      </w:r>
+      <w:r>
+        <w:rPr>
+          <w:rtl/>
+        </w:rPr>
+        <w:instrText>" \</w:instrText>
+      </w:r>
+      <w:r>
+        <w:instrText>t</w:instrText>
+      </w:r>
+      <w:r>
+        <w:rPr>
+          <w:rtl/>
+        </w:rPr>
+        <w:instrText xml:space="preserve"> "_</w:instrText>
+      </w:r>
+      <w:r>
+        <w:instrText>blank</w:instrText>
+      </w:r>
+      <w:r>
+        <w:rPr>
+          <w:rtl/>
+        </w:rPr>
+        <w:instrText xml:space="preserve">" </w:instrText>
+      </w:r>
+      <w:r>
+        <w:rPr>
+          <w:rtl/>
+        </w:rPr>
+        <w:fldChar w:fldCharType="separate"/>
+      </w:r>
+      <w:r>
+        <w:rPr>
+          <w:rStyle w:val="Hyperlink"/>
+          <w:rFonts w:hint="cs"/>
+          <w:u w:val="none"/>
+          <w:rtl/>
+        </w:rPr>
+        <w:t>اینجا</w:t>
+      </w:r>
+      <w:r>
+        <w:rPr>
+          <w:rtl/>
+        </w:rPr>
+        <w:fldChar w:fldCharType="end"/>
+      </w:r>
+      <w:r>
+        <w:rPr>
+          <w:rFonts w:hint="cs"/>
+          <w:rtl/>
+        </w:rPr>
+        <w:t xml:space="preserve"> را چک کنید.</w:t>
       </w:r>
     </w:p>
     <w:p>
@@ -3677,150 +4222,6 @@
           <w:rtl/>
         </w:rPr>
       </w:pPr>
-      <w:r>
-        <w:rPr>
-          <w:rFonts w:hint="cs"/>
-          <w:rtl/>
-        </w:rPr>
-        <w:t xml:space="preserve">طرح این صفحه </w:t>
-      </w:r>
-      <w:r>
-        <w:rPr>
-          <w:rFonts w:hint="cs"/>
-          <w:rtl/>
-        </w:rPr>
-        <w:t xml:space="preserve">در صورتی که در جیسون تنظیم شده باشه </w:t>
-      </w:r>
-      <w:r>
-        <w:rPr>
-          <w:rFonts w:hint="cs"/>
-          <w:rtl/>
-        </w:rPr>
-        <w:t xml:space="preserve">یک تحرک جزئی داشته و بخشی از پس‌زمینه حرکت کند </w:t>
-      </w:r>
-      <w:r>
-        <w:rPr>
-          <w:rFonts w:hint="cs"/>
-          <w:rtl/>
-        </w:rPr>
-        <w:t xml:space="preserve">به شکل دایره‌هایی که از مرکز حرکت می‌کنند خواهد بود </w:t>
-      </w:r>
-      <w:r>
-        <w:rPr>
-          <w:rFonts w:hint="cs"/>
-          <w:rtl/>
-        </w:rPr>
-        <w:t>تا نشانگر پویایی باشد.</w:t>
-      </w:r>
-      <w:r>
-        <w:rPr>
-          <w:rFonts w:hint="cs"/>
-          <w:rtl/>
-        </w:rPr>
-        <w:t xml:space="preserve"> مقدار انیمیشن</w:t>
-      </w:r>
-      <w:r>
-        <w:rPr>
-          <w:rFonts w:hint="cs"/>
-          <w:rtl/>
-        </w:rPr>
-        <w:t xml:space="preserve"> می‌تواند هیچ، جیبرس و یا یک شماره باشد</w:t>
-      </w:r>
-      <w:r>
-        <w:rPr>
-          <w:rFonts w:hint="cs"/>
-          <w:rtl/>
-        </w:rPr>
-        <w:t xml:space="preserve">. </w:t>
-      </w:r>
-      <w:r>
-        <w:rPr>
-          <w:rFonts w:hint="cs"/>
-          <w:rtl/>
-        </w:rPr>
-        <w:t xml:space="preserve">برای دیدن نمونه انیمیشن موردنظر برای پس زمینه </w:t>
-      </w:r>
-      <w:r>
-        <w:rPr>
-          <w:rtl/>
-        </w:rPr>
-        <w:fldChar w:fldCharType="begin"/>
-      </w:r>
-      <w:r>
-        <w:rPr>
-          <w:rtl/>
-        </w:rPr>
-        <w:instrText xml:space="preserve"> </w:instrText>
-      </w:r>
-      <w:r>
-        <w:instrText>HYPERLINK</w:instrText>
-      </w:r>
-      <w:r>
-        <w:rPr>
-          <w:rtl/>
-        </w:rPr>
-        <w:instrText xml:space="preserve"> "</w:instrText>
-      </w:r>
-      <w:r>
-        <w:instrText>https://dribbble.com/shots/4674641-HQ-Launch-Animation-Redesign</w:instrText>
-      </w:r>
-      <w:r>
-        <w:rPr>
-          <w:rtl/>
-        </w:rPr>
-        <w:instrText>" \</w:instrText>
-      </w:r>
-      <w:r>
-        <w:instrText>t</w:instrText>
-      </w:r>
-      <w:r>
-        <w:rPr>
-          <w:rtl/>
-        </w:rPr>
-        <w:instrText xml:space="preserve"> "_</w:instrText>
-      </w:r>
-      <w:r>
-        <w:instrText>blank</w:instrText>
-      </w:r>
-      <w:r>
-        <w:rPr>
-          <w:rtl/>
-        </w:rPr>
-        <w:instrText xml:space="preserve">" </w:instrText>
-      </w:r>
-      <w:r>
-        <w:rPr>
-          <w:rtl/>
-        </w:rPr>
-      </w:r>
-      <w:r>
-        <w:rPr>
-          <w:rtl/>
-        </w:rPr>
-        <w:fldChar w:fldCharType="separate"/>
-      </w:r>
-      <w:r>
-        <w:rPr>
-          <w:rStyle w:val="Hyperlink"/>
-          <w:rFonts w:hint="cs"/>
-          <w:u w:val="none"/>
-          <w:rtl/>
-        </w:rPr>
-        <w:t>اینجا</w:t>
-      </w:r>
-      <w:r>
-        <w:rPr>
-          <w:rtl/>
-        </w:rPr>
-        <w:fldChar w:fldCharType="end"/>
-      </w:r>
-      <w:r>
-        <w:rPr>
-          <w:rFonts w:hint="cs"/>
-          <w:rtl/>
-        </w:rPr>
-        <w:t xml:space="preserve"> را چک کنید.</w:t>
-      </w:r>
     </w:p>
     <w:p>
       <w:pPr>
@@ -3861,6 +4262,7 @@
       </w:pPr>
       <w:r>
         <w:rPr>
+          <w:noProof/>
           <w:rtl/>
         </w:rPr>
         <w:drawing>
@@ -3940,27 +4342,30 @@
       <w:pPr>
         <w:pStyle w:val="Heading1"/>
         <w:rPr>
-          <w:rFonts w:hint="cs"/>
-          <w:rtl/>
-        </w:rPr>
-      </w:pPr>
-      <w:bookmarkStart w:id="7" w:name="_Toc30416399"/>
-      <w:r>
-        <w:rPr>
-          <w:rFonts w:hint="cs"/>
-          <w:rtl/>
-        </w:rPr>
-        <w:t>انتخاب زبان</w:t>
-      </w:r>
-      <w:r>
-        <w:t xml:space="preserve"> </w:t>
-      </w:r>
-      <w:r>
-        <w:rPr>
-          <w:rFonts w:hint="cs"/>
-          <w:rtl/>
-        </w:rPr>
-        <w:t xml:space="preserve"> (پیاده‌سازی در سایت)</w:t>
+          <w:rtl/>
+        </w:rPr>
+      </w:pPr>
+      <w:bookmarkStart w:id="7" w:name="_Toc30783670"/>
+      <w:r>
+        <w:rPr>
+          <w:rFonts w:hint="cs"/>
+          <w:rtl/>
+        </w:rPr>
+        <w:t>انتخاب زبا</w:t>
+      </w:r>
+      <w:r>
+        <w:rPr>
+          <w:rFonts w:hint="cs"/>
+          <w:rtl/>
+        </w:rPr>
+        <w:t xml:space="preserve">ن </w:t>
+      </w:r>
+      <w:r>
+        <w:rPr>
+          <w:rFonts w:hint="cs"/>
+          <w:rtl/>
+        </w:rPr>
+        <w:t>(پیاده‌سازی در سایت)</w:t>
       </w:r>
       <w:bookmarkEnd w:id="7"/>
     </w:p>
@@ -4021,14 +4426,10 @@
       <w:pPr>
         <w:pStyle w:val="Matn"/>
         <w:rPr>
-          <w:rFonts w:hint="cs"/>
-          <w:rtl/>
-        </w:rPr>
-      </w:pPr>
-      <w:r>
-        <w:rPr>
-          <w:rFonts w:hint="cs"/>
-        </w:rPr>
+          <w:rtl/>
+        </w:rPr>
+      </w:pPr>
+      <w:r>
         <w:pict w14:anchorId="0CB2FCBF">
           <v:rect id="_x0000_i1025" style="width:0;height:1.5pt" o:hralign="center" o:hrstd="t" o:hr="t" fillcolor="#a0a0a0" stroked="f"/>
         </w:pict>
@@ -4112,27 +4513,13 @@
           <w:rtl/>
         </w:rPr>
       </w:pPr>
-      <w:bookmarkStart w:id="8" w:name="_Toc30416400"/>
-      <w:r>
-        <w:rPr>
-          <w:rFonts w:hint="cs"/>
-          <w:rtl/>
-        </w:rPr>
-        <w:t xml:space="preserve">نکته: </w:t>
-      </w:r>
-      <w:r>
-        <w:rPr>
-          <w:rFonts w:hint="cs"/>
-          <w:rtl/>
-        </w:rPr>
-        <w:t xml:space="preserve">تنظیم زبان </w:t>
-      </w:r>
-      <w:r>
-        <w:rPr>
-          <w:rFonts w:hint="cs"/>
-          <w:rtl/>
-        </w:rPr>
-        <w:t>پیش‌فرض در اولین اجرا</w:t>
+      <w:bookmarkStart w:id="8" w:name="_Toc30783671"/>
+      <w:r>
+        <w:rPr>
+          <w:rFonts w:hint="cs"/>
+          <w:rtl/>
+        </w:rPr>
+        <w:t>نکته: تنظیم زبان پیش‌فرض در اولین اجرا</w:t>
       </w:r>
       <w:bookmarkEnd w:id="8"/>
     </w:p>
@@ -4158,7 +4545,7 @@
           <w:rtl/>
         </w:rPr>
       </w:pPr>
-      <w:bookmarkStart w:id="9" w:name="_Toc30416401"/>
+      <w:bookmarkStart w:id="9" w:name="_Toc30783672"/>
       <w:r>
         <w:rPr>
           <w:rFonts w:hint="cs"/>
@@ -4176,6 +4563,7 @@
       </w:pPr>
       <w:r>
         <w:rPr>
+          <w:noProof/>
           <w:rtl/>
         </w:rPr>
         <w:drawing>
@@ -4306,28 +4694,14 @@
           <w:rFonts w:hint="cs"/>
           <w:rtl/>
         </w:rPr>
-        <w:t>رنگ عنوان، رنگ زیرعنوان</w:t>
-      </w:r>
-      <w:r>
-        <w:rPr>
-          <w:rFonts w:hint="cs"/>
-          <w:rtl/>
-        </w:rPr>
-        <w:t xml:space="preserve">، </w:t>
-      </w:r>
-      <w:r>
-        <w:rPr>
-          <w:rFonts w:hint="cs"/>
-          <w:rtl/>
-        </w:rPr>
-        <w:t>رنگ پس زمینه، رنگ باکس</w:t>
-      </w:r>
-      <w:r>
-        <w:rPr>
-          <w:rFonts w:hint="cs"/>
-          <w:rtl/>
-        </w:rPr>
-        <w:t>،</w:t>
+        <w:t xml:space="preserve">رنگ عنوان، رنگ زیرعنوان، </w:t>
+      </w:r>
+      <w:r>
+        <w:rPr>
+          <w:rFonts w:hint="cs"/>
+          <w:rtl/>
+        </w:rPr>
+        <w:t>رنگ پس زمینه، رنگ باکس،</w:t>
       </w:r>
       <w:r>
         <w:rPr>
@@ -4427,7 +4801,7 @@
           <w:rtl/>
         </w:rPr>
       </w:pPr>
-      <w:bookmarkStart w:id="10" w:name="_Toc30416402"/>
+      <w:bookmarkStart w:id="10" w:name="_Toc30783673"/>
       <w:r>
         <w:rPr>
           <w:rFonts w:hint="cs"/>
@@ -4548,6 +4922,38 @@
         </w:rPr>
         <w:t>.</w:t>
       </w:r>
+    </w:p>
+    <w:p>
+      <w:pPr>
+        <w:pStyle w:val="Matn"/>
+        <w:rPr>
+          <w:rtl/>
+        </w:rPr>
+      </w:pPr>
+      <w:r>
+        <w:rPr>
+          <w:rFonts w:hint="cs"/>
+          <w:rtl/>
+        </w:rPr>
+        <w:t>تعداد اسلایدر از سمت سرور مشخص خواهد شد. معمولا ۳ تا ۴ صفحه. هر کدام دارای عکس، عنوان و متن هستند که از سرور دریافت می‌شود تا هر زمانی نیاز به بروزرسانی بود از طریق سرور آپدیت شوند. متن دکمه‌های اسکیپ و بعدی و شروع از جیسون تنظیمات اصلی گرفته میشه.</w:t>
+      </w:r>
+    </w:p>
+    <w:p>
+      <w:pPr>
+        <w:pStyle w:val="Heading3"/>
+        <w:rPr>
+          <w:rtl/>
+        </w:rPr>
+      </w:pPr>
+      <w:bookmarkStart w:id="11" w:name="_Toc30783674"/>
+      <w:r>
+        <w:rPr>
+          <w:rFonts w:hint="cs"/>
+          <w:rtl/>
+        </w:rPr>
+        <w:t>استایل اول</w:t>
+      </w:r>
+      <w:bookmarkEnd w:id="11"/>
     </w:p>
     <w:p>
       <w:pPr>
@@ -4616,76 +5022,6 @@
           <w:rFonts w:hint="cs"/>
           <w:rtl/>
         </w:rPr>
-        <w:t xml:space="preserve">تعداد </w:t>
-      </w:r>
-      <w:r>
-        <w:rPr>
-          <w:rFonts w:hint="cs"/>
-          <w:rtl/>
-        </w:rPr>
-        <w:t xml:space="preserve">اسلایدر </w:t>
-      </w:r>
-      <w:r>
-        <w:rPr>
-          <w:rFonts w:hint="cs"/>
-          <w:rtl/>
-        </w:rPr>
-        <w:t xml:space="preserve">از سمت سرور مشخص </w:t>
-      </w:r>
-      <w:r>
-        <w:rPr>
-          <w:rFonts w:hint="cs"/>
-          <w:rtl/>
-        </w:rPr>
-        <w:t xml:space="preserve">خواهد </w:t>
-      </w:r>
-      <w:r>
-        <w:rPr>
-          <w:rFonts w:hint="cs"/>
-          <w:rtl/>
-        </w:rPr>
-        <w:t>شد</w:t>
-      </w:r>
-      <w:r>
-        <w:rPr>
-          <w:rFonts w:hint="cs"/>
-          <w:rtl/>
-        </w:rPr>
-        <w:t>.</w:t>
-      </w:r>
-      <w:r>
-        <w:rPr>
-          <w:rFonts w:hint="cs"/>
-          <w:rtl/>
-        </w:rPr>
-        <w:t xml:space="preserve"> معمولا ۳ تا ۴ صفحه.</w:t>
-      </w:r>
-      <w:r>
-        <w:rPr>
-          <w:rFonts w:hint="cs"/>
-          <w:rtl/>
-        </w:rPr>
-        <w:t xml:space="preserve"> هر کدام دارای عکس، عنوان و متن هستند که از سرور دریافت می‌شود تا هر زمانی نیاز به بروزرسانی بود از طریق سرور آپدیت شوند.</w:t>
-      </w:r>
-      <w:r>
-        <w:rPr>
-          <w:rFonts w:hint="cs"/>
-          <w:rtl/>
-        </w:rPr>
-        <w:t xml:space="preserve"> </w:t>
-      </w:r>
-      <w:r>
-        <w:rPr>
-          <w:rFonts w:hint="cs"/>
-          <w:rtl/>
-        </w:rPr>
-        <w:t xml:space="preserve">متن دکمه‌های اسکیپ و بعدی و شروع از جیسون تنظیمات اصلی گرفته میشه. </w:t>
-      </w:r>
-      <w:r>
-        <w:rPr>
-          <w:rFonts w:hint="cs"/>
-          <w:rtl/>
-        </w:rPr>
         <w:t xml:space="preserve">جزئیات </w:t>
       </w:r>
       <w:r>
@@ -4811,12 +5147,279 @@
     </w:p>
     <w:p>
       <w:pPr>
+        <w:pStyle w:val="Heading3"/>
+        <w:rPr>
+          <w:rtl/>
+        </w:rPr>
+      </w:pPr>
+      <w:bookmarkStart w:id="12" w:name="_Toc30783675"/>
+      <w:r>
+        <w:rPr>
+          <w:rFonts w:hint="cs"/>
+          <w:rtl/>
+        </w:rPr>
+        <w:t>سبک دوم</w:t>
+      </w:r>
+      <w:bookmarkEnd w:id="12"/>
+    </w:p>
+    <w:p>
+      <w:pPr>
+        <w:rPr>
+          <w:rtl/>
+        </w:rPr>
+      </w:pPr>
+      <w:r>
+        <w:rPr>
+          <w:rFonts w:hint="cs"/>
+          <w:rtl/>
+        </w:rPr>
+        <w:t>این سبک ساده بوده و برای جیبرس استفاده خواهد شد.</w:t>
+      </w:r>
+    </w:p>
+    <w:p>
+      <w:pPr>
+        <w:rPr>
+          <w:rtl/>
+        </w:rPr>
+      </w:pPr>
+      <w:r>
+        <w:rPr>
+          <w:rFonts w:hint="cs"/>
+          <w:rtl/>
+        </w:rPr>
+        <w:t>رنگ پس زمینه، رنگ نوشته و رنگ توضیحات از طریق سرور تنظیم خواهد شد.</w:t>
+      </w:r>
+    </w:p>
+    <w:p>
+      <w:pPr>
+        <w:rPr>
+          <w:rtl/>
+        </w:rPr>
+      </w:pPr>
+      <w:r>
+        <w:rPr>
+          <w:rFonts w:hint="cs"/>
+          <w:rtl/>
+        </w:rPr>
+        <w:t>متن دکمه‌های پایین هم از سمت سرور تنظیم می‌شود.</w:t>
+      </w:r>
+    </w:p>
+    <w:p>
+      <w:pPr>
+        <w:rPr>
+          <w:rtl/>
+        </w:rPr>
+      </w:pPr>
+      <w:r>
+        <w:rPr>
+          <w:noProof/>
+        </w:rPr>
+        <w:drawing>
+          <wp:anchor distT="0" distB="0" distL="114300" distR="114300" simplePos="0" relativeHeight="251725824" behindDoc="0" locked="0" layoutInCell="1" allowOverlap="1" wp14:anchorId="7A793A7E" wp14:editId="2A920265">
+            <wp:simplePos x="0" y="0"/>
+            <wp:positionH relativeFrom="column">
+              <wp:posOffset>4315460</wp:posOffset>
+            </wp:positionH>
+            <wp:positionV relativeFrom="paragraph">
+              <wp:posOffset>364094</wp:posOffset>
+            </wp:positionV>
+            <wp:extent cx="1800000" cy="3195225"/>
+            <wp:effectExtent l="0" t="0" r="0" b="5715"/>
+            <wp:wrapSquare wrapText="bothSides"/>
+            <wp:docPr id="10" name="Picture 10"/>
+            <wp:cNvGraphicFramePr>
+              <a:graphicFrameLocks xmlns:a="http://schemas.openxmlformats.org/drawingml/2006/main" noChangeAspect="1"/>
+            </wp:cNvGraphicFramePr>
+            <a:graphic xmlns:a="http://schemas.openxmlformats.org/drawingml/2006/main">
+              <a:graphicData uri="http://schemas.openxmlformats.org/drawingml/2006/picture">
+                <pic:pic xmlns:pic="http://schemas.openxmlformats.org/drawingml/2006/picture">
+                  <pic:nvPicPr>
+                    <pic:cNvPr id="1" name=""/>
+                    <pic:cNvPicPr/>
+                  </pic:nvPicPr>
+                  <pic:blipFill>
+                    <a:blip r:embed="rId14" cstate="print">
+                      <a:extLst>
+                        <a:ext uri="{28A0092B-C50C-407E-A947-70E740481C1C}">
+                          <a14:useLocalDpi xmlns:a14="http://schemas.microsoft.com/office/drawing/2010/main" val="0"/>
+                        </a:ext>
+                      </a:extLst>
+                    </a:blip>
+                    <a:stretch>
+                      <a:fillRect/>
+                    </a:stretch>
+                  </pic:blipFill>
+                  <pic:spPr>
+                    <a:xfrm>
+                      <a:off x="0" y="0"/>
+                      <a:ext cx="1800000" cy="3195225"/>
+                    </a:xfrm>
+                    <a:prstGeom prst="rect">
+                      <a:avLst/>
+                    </a:prstGeom>
+                  </pic:spPr>
+                </pic:pic>
+              </a:graphicData>
+            </a:graphic>
+            <wp14:sizeRelH relativeFrom="page">
+              <wp14:pctWidth>0</wp14:pctWidth>
+            </wp14:sizeRelH>
+            <wp14:sizeRelV relativeFrom="page">
+              <wp14:pctHeight>0</wp14:pctHeight>
+            </wp14:sizeRelV>
+          </wp:anchor>
+        </w:drawing>
+      </w:r>
+      <w:r>
+        <w:rPr>
+          <w:noProof/>
+        </w:rPr>
+        <w:drawing>
+          <wp:anchor distT="0" distB="0" distL="114300" distR="114300" simplePos="0" relativeHeight="251726848" behindDoc="0" locked="0" layoutInCell="1" allowOverlap="1" wp14:anchorId="55AE1AF8" wp14:editId="6BA5BA2F">
+            <wp:simplePos x="0" y="0"/>
+            <wp:positionH relativeFrom="column">
+              <wp:posOffset>2254885</wp:posOffset>
+            </wp:positionH>
+            <wp:positionV relativeFrom="paragraph">
+              <wp:posOffset>363459</wp:posOffset>
+            </wp:positionV>
+            <wp:extent cx="1800000" cy="3195648"/>
+            <wp:effectExtent l="0" t="0" r="0" b="5080"/>
+            <wp:wrapSquare wrapText="bothSides"/>
+            <wp:docPr id="9" name="Picture 9"/>
+            <wp:cNvGraphicFramePr>
+              <a:graphicFrameLocks xmlns:a="http://schemas.openxmlformats.org/drawingml/2006/main" noChangeAspect="1"/>
+            </wp:cNvGraphicFramePr>
+            <a:graphic xmlns:a="http://schemas.openxmlformats.org/drawingml/2006/main">
+              <a:graphicData uri="http://schemas.openxmlformats.org/drawingml/2006/picture">
+                <pic:pic xmlns:pic="http://schemas.openxmlformats.org/drawingml/2006/picture">
+                  <pic:nvPicPr>
+                    <pic:cNvPr id="1" name=""/>
+                    <pic:cNvPicPr/>
+                  </pic:nvPicPr>
+                  <pic:blipFill>
+                    <a:blip r:embed="rId15" cstate="print">
+                      <a:extLst>
+                        <a:ext uri="{28A0092B-C50C-407E-A947-70E740481C1C}">
+                          <a14:useLocalDpi xmlns:a14="http://schemas.microsoft.com/office/drawing/2010/main" val="0"/>
+                        </a:ext>
+                      </a:extLst>
+                    </a:blip>
+                    <a:stretch>
+                      <a:fillRect/>
+                    </a:stretch>
+                  </pic:blipFill>
+                  <pic:spPr>
+                    <a:xfrm>
+                      <a:off x="0" y="0"/>
+                      <a:ext cx="1800000" cy="3195648"/>
+                    </a:xfrm>
+                    <a:prstGeom prst="rect">
+                      <a:avLst/>
+                    </a:prstGeom>
+                  </pic:spPr>
+                </pic:pic>
+              </a:graphicData>
+            </a:graphic>
+            <wp14:sizeRelH relativeFrom="page">
+              <wp14:pctWidth>0</wp14:pctWidth>
+            </wp14:sizeRelH>
+            <wp14:sizeRelV relativeFrom="page">
+              <wp14:pctHeight>0</wp14:pctHeight>
+            </wp14:sizeRelV>
+          </wp:anchor>
+        </w:drawing>
+      </w:r>
+    </w:p>
+    <w:p>
+      <w:pPr>
+        <w:rPr>
+          <w:rtl/>
+        </w:rPr>
+      </w:pPr>
+      <w:r>
+        <w:rPr>
+          <w:noProof/>
+        </w:rPr>
+        <w:drawing>
+          <wp:anchor distT="0" distB="0" distL="114300" distR="114300" simplePos="0" relativeHeight="251724800" behindDoc="0" locked="0" layoutInCell="1" allowOverlap="1" wp14:anchorId="61E677DB" wp14:editId="0597CEDC">
+            <wp:simplePos x="0" y="0"/>
+            <wp:positionH relativeFrom="column">
+              <wp:posOffset>108033</wp:posOffset>
+            </wp:positionH>
+            <wp:positionV relativeFrom="paragraph">
+              <wp:posOffset>127000</wp:posOffset>
+            </wp:positionV>
+            <wp:extent cx="1800000" cy="3195648"/>
+            <wp:effectExtent l="0" t="0" r="0" b="5080"/>
+            <wp:wrapSquare wrapText="bothSides"/>
+            <wp:docPr id="8" name="Picture 8"/>
+            <wp:cNvGraphicFramePr>
+              <a:graphicFrameLocks xmlns:a="http://schemas.openxmlformats.org/drawingml/2006/main" noChangeAspect="1"/>
+            </wp:cNvGraphicFramePr>
+            <a:graphic xmlns:a="http://schemas.openxmlformats.org/drawingml/2006/main">
+              <a:graphicData uri="http://schemas.openxmlformats.org/drawingml/2006/picture">
+                <pic:pic xmlns:pic="http://schemas.openxmlformats.org/drawingml/2006/picture">
+                  <pic:nvPicPr>
+                    <pic:cNvPr id="1" name=""/>
+                    <pic:cNvPicPr/>
+                  </pic:nvPicPr>
+                  <pic:blipFill>
+                    <a:blip r:embed="rId16" cstate="print">
+                      <a:extLst>
+                        <a:ext uri="{28A0092B-C50C-407E-A947-70E740481C1C}">
+                          <a14:useLocalDpi xmlns:a14="http://schemas.microsoft.com/office/drawing/2010/main" val="0"/>
+                        </a:ext>
+                      </a:extLst>
+                    </a:blip>
+                    <a:stretch>
+                      <a:fillRect/>
+                    </a:stretch>
+                  </pic:blipFill>
+                  <pic:spPr>
+                    <a:xfrm>
+                      <a:off x="0" y="0"/>
+                      <a:ext cx="1800000" cy="3195648"/>
+                    </a:xfrm>
+                    <a:prstGeom prst="rect">
+                      <a:avLst/>
+                    </a:prstGeom>
+                  </pic:spPr>
+                </pic:pic>
+              </a:graphicData>
+            </a:graphic>
+            <wp14:sizeRelH relativeFrom="page">
+              <wp14:pctWidth>0</wp14:pctWidth>
+            </wp14:sizeRelH>
+            <wp14:sizeRelV relativeFrom="page">
+              <wp14:pctHeight>0</wp14:pctHeight>
+            </wp14:sizeRelV>
+          </wp:anchor>
+        </w:drawing>
+      </w:r>
+    </w:p>
+    <w:p>
+      <w:pPr>
+        <w:rPr>
+          <w:rtl/>
+        </w:rPr>
+      </w:pPr>
+    </w:p>
+    <w:p>
+      <w:pPr>
+        <w:rPr>
+          <w:rtl/>
+        </w:rPr>
+      </w:pPr>
+    </w:p>
+    <w:p>
+      <w:pPr>
         <w:pStyle w:val="Heading1"/>
         <w:rPr>
           <w:rtl/>
         </w:rPr>
       </w:pPr>
-      <w:bookmarkStart w:id="11" w:name="_Toc30416403"/>
+      <w:bookmarkStart w:id="13" w:name="_Toc30783676"/>
       <w:r>
         <w:rPr>
           <w:lang w:bidi="ar-SA"/>
@@ -4845,7 +5448,7 @@
                     <pic:cNvPicPr/>
                   </pic:nvPicPr>
                   <pic:blipFill>
-                    <a:blip r:embed="rId14">
+                    <a:blip r:embed="rId17">
                       <a:extLst>
                         <a:ext uri="{28A0092B-C50C-407E-A947-70E740481C1C}">
                           <a14:useLocalDpi xmlns:a14="http://schemas.microsoft.com/office/drawing/2010/main"/>
@@ -4890,7 +5493,7 @@
         </w:rPr>
         <w:t>قطعی اینترنت</w:t>
       </w:r>
-      <w:bookmarkEnd w:id="11"/>
+      <w:bookmarkEnd w:id="13"/>
     </w:p>
     <w:p>
       <w:pPr>
@@ -4904,7 +5507,7 @@
           <w:rFonts w:hint="cs"/>
           <w:rtl/>
         </w:rPr>
-        <w:t>در صورت قطعی اینترنت، در این نسخه که هنوز کاملا آفلاین نیست، پیامی مثل شکل روبرو نمایش داده شده و عدم دسترسی به اینترنت اعلام می‌شود. این صفحه می‌تواند در تمام بخش‌ها نمایش داده شود.</w:t>
+        <w:t>در صورت قطعی اینترنت، پیامی مثل شکل روبرو نمایش داده شده و عدم دسترسی به اینترنت اعلام می‌شود. این صفحه می‌تواند در تمام بخش‌ها نمایش داده شود.</w:t>
       </w:r>
       <w:r>
         <w:rPr>
@@ -4913,13 +5516,6 @@
         </w:rPr>
         <w:t xml:space="preserve"> عکس و عنوان و توضیح و متن دکمه از سرور دریافت شده‌اند.</w:t>
       </w:r>
-      <w:r>
-        <w:rPr>
-          <w:rFonts w:hint="cs"/>
-          <w:rtl/>
-        </w:rPr>
-        <w:t xml:space="preserve"> این پیام فعلا قابل بسته شدن نخواهد بود.</w:t>
-      </w:r>
     </w:p>
     <w:p>
       <w:pPr>
@@ -4933,6 +5529,43 @@
           <w:rFonts w:hint="cs"/>
           <w:rtl/>
         </w:rPr>
+        <w:t>رنگ دکمه هم از طریق سرور تنظیم می‌شود.</w:t>
+      </w:r>
+    </w:p>
+    <w:p>
+      <w:pPr>
+        <w:pStyle w:val="Matn"/>
+        <w:rPr>
+          <w:rtl/>
+        </w:rPr>
+      </w:pPr>
+    </w:p>
+    <w:p>
+      <w:pPr>
+        <w:pStyle w:val="Note"/>
+        <w:rPr>
+          <w:rtl/>
+        </w:rPr>
+      </w:pPr>
+      <w:r>
+        <w:rPr>
+          <w:rFonts w:hint="cs"/>
+          <w:rtl/>
+        </w:rPr>
+        <w:t>این پیام فعلا قابل بسته شدن نخواهد بود.</w:t>
+      </w:r>
+      <w:r>
+        <w:rPr>
+          <w:rFonts w:hint="cs"/>
+          <w:rtl/>
+        </w:rPr>
+        <w:t xml:space="preserve"> </w:t>
+      </w:r>
+      <w:r>
+        <w:rPr>
+          <w:rFonts w:hint="cs"/>
+          <w:rtl/>
+        </w:rPr>
         <w:t xml:space="preserve">در آینده که نسخه آفلاین راه‌اندازی شد، </w:t>
       </w:r>
       <w:r>
@@ -4953,339 +5586,13 @@
     </w:p>
     <w:p>
       <w:pPr>
-        <w:pStyle w:val="Matn"/>
-        <w:numPr>
-          <w:ilvl w:val="1"/>
-          <w:numId w:val="2"/>
-        </w:numPr>
-        <w:spacing w:after="0" w:line="240" w:lineRule="auto"/>
-      </w:pPr>
-      <w:r>
-        <w:rPr>
-          <w:noProof/>
-          <w:lang w:bidi="ar-SA"/>
-        </w:rPr>
-        <w:drawing>
-          <wp:anchor distT="0" distB="0" distL="114300" distR="114300" simplePos="0" relativeHeight="251710464" behindDoc="0" locked="0" layoutInCell="1" allowOverlap="1" wp14:anchorId="2F95F47B" wp14:editId="26D0EB2D">
-            <wp:simplePos x="0" y="0"/>
-            <wp:positionH relativeFrom="column">
-              <wp:posOffset>3810</wp:posOffset>
-            </wp:positionH>
-            <wp:positionV relativeFrom="paragraph">
-              <wp:posOffset>-449580</wp:posOffset>
-            </wp:positionV>
-            <wp:extent cx="2519680" cy="3514725"/>
-            <wp:effectExtent l="0" t="0" r="0" b="9525"/>
-            <wp:wrapSquare wrapText="bothSides"/>
-            <wp:docPr id="11" name="Picture 11"/>
-            <wp:cNvGraphicFramePr>
-              <a:graphicFrameLocks xmlns:a="http://schemas.openxmlformats.org/drawingml/2006/main" noChangeAspect="1"/>
-            </wp:cNvGraphicFramePr>
-            <a:graphic xmlns:a="http://schemas.openxmlformats.org/drawingml/2006/main">
-              <a:graphicData uri="http://schemas.openxmlformats.org/drawingml/2006/picture">
-                <pic:pic xmlns:pic="http://schemas.openxmlformats.org/drawingml/2006/picture">
-                  <pic:nvPicPr>
-                    <pic:cNvPr id="1" name=""/>
-                    <pic:cNvPicPr/>
-                  </pic:nvPicPr>
-                  <pic:blipFill rotWithShape="1">
-                    <a:blip r:embed="rId15" cstate="email">
-                      <a:extLst>
-                        <a:ext uri="{28A0092B-C50C-407E-A947-70E740481C1C}">
-                          <a14:useLocalDpi xmlns:a14="http://schemas.microsoft.com/office/drawing/2010/main"/>
-                        </a:ext>
-                      </a:extLst>
-                    </a:blip>
-                    <a:srcRect/>
-                    <a:stretch/>
-                  </pic:blipFill>
-                  <pic:spPr bwMode="auto">
-                    <a:xfrm>
-                      <a:off x="0" y="0"/>
-                      <a:ext cx="2519680" cy="3514725"/>
-                    </a:xfrm>
-                    <a:prstGeom prst="rect">
-                      <a:avLst/>
-                    </a:prstGeom>
-                    <a:ln>
-                      <a:noFill/>
-                    </a:ln>
-                    <a:effectLst>
-                      <a:softEdge rad="112500"/>
-                    </a:effectLst>
-                    <a:extLst>
-                      <a:ext uri="{53640926-AAD7-44D8-BBD7-CCE9431645EC}">
-                        <a14:shadowObscured xmlns:a14="http://schemas.microsoft.com/office/drawing/2010/main"/>
-                      </a:ext>
-                    </a:extLst>
-                  </pic:spPr>
-                </pic:pic>
-              </a:graphicData>
-            </a:graphic>
-            <wp14:sizeRelH relativeFrom="page">
-              <wp14:pctWidth>0</wp14:pctWidth>
-            </wp14:sizeRelH>
-            <wp14:sizeRelV relativeFrom="page">
-              <wp14:pctHeight>0</wp14:pctHeight>
-            </wp14:sizeRelV>
-          </wp:anchor>
-        </w:drawing>
-      </w:r>
-      <w:r>
-        <w:rPr>
-          <w:rFonts w:hint="cs"/>
-          <w:rtl/>
-        </w:rPr>
-        <w:t>انتخاب زبان</w:t>
-      </w:r>
-    </w:p>
-    <w:p>
-      <w:pPr>
-        <w:pStyle w:val="Matn"/>
-        <w:numPr>
-          <w:ilvl w:val="0"/>
-          <w:numId w:val="2"/>
-        </w:numPr>
-        <w:spacing w:after="0" w:line="240" w:lineRule="auto"/>
-      </w:pPr>
-      <w:r>
-        <w:rPr>
-          <w:rFonts w:hint="cs"/>
-          <w:rtl/>
-        </w:rPr>
-        <w:t>---</w:t>
-      </w:r>
-    </w:p>
-    <w:p>
-      <w:pPr>
-        <w:pStyle w:val="Matn"/>
-        <w:numPr>
-          <w:ilvl w:val="0"/>
-          <w:numId w:val="2"/>
-        </w:numPr>
-        <w:spacing w:after="0" w:line="240" w:lineRule="auto"/>
-      </w:pPr>
-      <w:r>
-        <w:rPr>
-          <w:rFonts w:hint="cs"/>
-          <w:rtl/>
-        </w:rPr>
-        <w:t>مرکز راهنمایی</w:t>
-      </w:r>
-    </w:p>
-    <w:p>
-      <w:pPr>
-        <w:pStyle w:val="Matn"/>
-        <w:numPr>
-          <w:ilvl w:val="1"/>
-          <w:numId w:val="2"/>
-        </w:numPr>
-        <w:spacing w:after="0" w:line="240" w:lineRule="auto"/>
-      </w:pPr>
-      <w:r>
-        <w:rPr>
-          <w:rFonts w:hint="cs"/>
-          <w:rtl/>
-        </w:rPr>
-        <w:t>دسته‌بندی سوالات</w:t>
-      </w:r>
-    </w:p>
-    <w:p>
-      <w:pPr>
-        <w:pStyle w:val="Matn"/>
-        <w:numPr>
-          <w:ilvl w:val="0"/>
-          <w:numId w:val="2"/>
-        </w:numPr>
-        <w:spacing w:after="0" w:line="240" w:lineRule="auto"/>
-      </w:pPr>
-      <w:r>
-        <w:rPr>
-          <w:rFonts w:hint="cs"/>
-          <w:rtl/>
-        </w:rPr>
-        <w:t>سوالات متداول</w:t>
-      </w:r>
-    </w:p>
-    <w:p>
-      <w:pPr>
-        <w:pStyle w:val="Matn"/>
-        <w:numPr>
-          <w:ilvl w:val="0"/>
-          <w:numId w:val="2"/>
-        </w:numPr>
-        <w:spacing w:after="0" w:line="240" w:lineRule="auto"/>
-      </w:pPr>
-      <w:r>
-        <w:rPr>
-          <w:rFonts w:hint="cs"/>
-          <w:rtl/>
-        </w:rPr>
-        <w:t>تیکت‌ها</w:t>
-      </w:r>
-    </w:p>
-    <w:p>
-      <w:pPr>
-        <w:pStyle w:val="Matn"/>
-        <w:numPr>
-          <w:ilvl w:val="1"/>
-          <w:numId w:val="2"/>
-        </w:numPr>
-        <w:spacing w:after="0" w:line="240" w:lineRule="auto"/>
-      </w:pPr>
-      <w:r>
-        <w:rPr>
-          <w:rFonts w:hint="cs"/>
-          <w:rtl/>
-        </w:rPr>
-        <w:t>لیست</w:t>
-      </w:r>
-    </w:p>
-    <w:p>
-      <w:pPr>
-        <w:pStyle w:val="Matn"/>
-        <w:numPr>
-          <w:ilvl w:val="1"/>
-          <w:numId w:val="2"/>
-        </w:numPr>
-        <w:spacing w:after="0" w:line="240" w:lineRule="auto"/>
-      </w:pPr>
-      <w:r>
-        <w:rPr>
-          <w:rFonts w:hint="cs"/>
-          <w:rtl/>
-        </w:rPr>
-        <w:t>ارسال تیکت جدید</w:t>
-      </w:r>
-    </w:p>
-    <w:p>
-      <w:pPr>
-        <w:pStyle w:val="Matn"/>
-        <w:numPr>
-          <w:ilvl w:val="1"/>
-          <w:numId w:val="2"/>
-        </w:numPr>
-        <w:spacing w:after="0" w:line="240" w:lineRule="auto"/>
-      </w:pPr>
-      <w:r>
-        <w:rPr>
-          <w:rFonts w:hint="cs"/>
-          <w:rtl/>
-        </w:rPr>
-        <w:t>مشاهده یک تیکت خاص</w:t>
-      </w:r>
-    </w:p>
-    <w:p>
-      <w:pPr>
-        <w:pStyle w:val="Matn"/>
-        <w:numPr>
-          <w:ilvl w:val="0"/>
-          <w:numId w:val="2"/>
-        </w:numPr>
-        <w:spacing w:after="0" w:line="240" w:lineRule="auto"/>
-      </w:pPr>
-      <w:r>
-        <w:rPr>
-          <w:rFonts w:hint="cs"/>
-          <w:rtl/>
-        </w:rPr>
-        <w:t>---</w:t>
-      </w:r>
-    </w:p>
-    <w:p>
-      <w:pPr>
-        <w:pStyle w:val="Matn"/>
-        <w:numPr>
-          <w:ilvl w:val="0"/>
-          <w:numId w:val="2"/>
-        </w:numPr>
-        <w:spacing w:after="0" w:line="240" w:lineRule="auto"/>
-      </w:pPr>
-      <w:r>
-        <w:rPr>
-          <w:rFonts w:hint="cs"/>
-          <w:rtl/>
-        </w:rPr>
-        <w:t>درباره</w:t>
-      </w:r>
-    </w:p>
-    <w:p>
-      <w:pPr>
-        <w:pStyle w:val="Matn"/>
-        <w:numPr>
-          <w:ilvl w:val="1"/>
-          <w:numId w:val="2"/>
-        </w:numPr>
-        <w:spacing w:after="0" w:line="240" w:lineRule="auto"/>
-      </w:pPr>
-      <w:r>
-        <w:rPr>
-          <w:rFonts w:hint="cs"/>
-          <w:rtl/>
-        </w:rPr>
-        <w:t>درباره این نسخه</w:t>
-      </w:r>
-    </w:p>
-    <w:p>
-      <w:pPr>
-        <w:pStyle w:val="Matn"/>
-        <w:numPr>
-          <w:ilvl w:val="1"/>
-          <w:numId w:val="2"/>
-        </w:numPr>
-        <w:spacing w:after="0" w:line="240" w:lineRule="auto"/>
-      </w:pPr>
-      <w:r>
-        <w:rPr>
-          <w:rFonts w:hint="cs"/>
-          <w:rtl/>
-        </w:rPr>
-        <w:t>شرایط استفاده</w:t>
-      </w:r>
-    </w:p>
-    <w:p>
-      <w:pPr>
-        <w:pStyle w:val="Matn"/>
-        <w:numPr>
-          <w:ilvl w:val="1"/>
-          <w:numId w:val="2"/>
-        </w:numPr>
-        <w:spacing w:after="0" w:line="240" w:lineRule="auto"/>
-        <w:rPr>
-          <w:rtl/>
-        </w:rPr>
-      </w:pPr>
-      <w:r>
-        <w:rPr>
-          <w:rFonts w:hint="cs"/>
-          <w:rtl/>
-        </w:rPr>
-        <w:t>حریم خصوصی</w:t>
-      </w:r>
-    </w:p>
-    <w:p>
-      <w:pPr>
-        <w:pStyle w:val="Matn"/>
-        <w:rPr>
-          <w:rtl/>
-        </w:rPr>
-      </w:pPr>
-      <w:r>
-        <w:rPr>
-          <w:rFonts w:hint="cs"/>
-          <w:rtl/>
-        </w:rPr>
-        <w:t>قرار بگیره.</w:t>
-      </w:r>
-    </w:p>
-    <w:p>
-      <w:pPr>
         <w:pStyle w:val="Heading2"/>
         <w:rPr>
-          <w:rtl/>
-        </w:rPr>
-      </w:pPr>
-      <w:bookmarkStart w:id="12" w:name="_Toc30416404"/>
+          <w:rFonts w:hint="cs"/>
+          <w:rtl/>
+        </w:rPr>
+      </w:pPr>
+      <w:bookmarkStart w:id="14" w:name="_Toc30783677"/>
       <w:r>
         <w:rPr>
           <w:noProof/>
@@ -5315,7 +5622,7 @@
                     <pic:cNvPicPr/>
                   </pic:nvPicPr>
                   <pic:blipFill>
-                    <a:blip r:embed="rId16" cstate="email">
+                    <a:blip r:embed="rId18" cstate="email">
                       <a:extLst>
                         <a:ext uri="{28A0092B-C50C-407E-A947-70E740481C1C}">
                           <a14:useLocalDpi xmlns:a14="http://schemas.microsoft.com/office/drawing/2010/main"/>
@@ -5386,9 +5693,16 @@
           <w:rFonts w:hint="cs"/>
           <w:rtl/>
         </w:rPr>
-        <w:t>این نسخه</w:t>
-      </w:r>
-      <w:bookmarkEnd w:id="12"/>
+        <w:t>این نسخ</w:t>
+      </w:r>
+      <w:r>
+        <w:rPr>
+          <w:rFonts w:hint="cs"/>
+          <w:rtl/>
+        </w:rPr>
+        <w:t>ه (وب سایت)</w:t>
+      </w:r>
+      <w:bookmarkEnd w:id="14"/>
     </w:p>
     <w:p>
       <w:pPr>
@@ -5605,7 +5919,7 @@
     </w:p>
     <w:p>
       <w:pPr>
-        <w:pStyle w:val="Matn"/>
+        <w:pStyle w:val="Note"/>
         <w:rPr>
           <w:rtl/>
         </w:rPr>
@@ -5625,7 +5939,7 @@
           <w:rtl/>
         </w:rPr>
       </w:pPr>
-      <w:bookmarkStart w:id="13" w:name="_Toc30416405"/>
+      <w:bookmarkStart w:id="15" w:name="_Toc30783678"/>
       <w:r>
         <w:rPr>
           <w:noProof/>
@@ -5657,7 +5971,7 @@
                     </pic:cNvPicPr>
                   </pic:nvPicPr>
                   <pic:blipFill rotWithShape="1">
-                    <a:blip r:embed="rId17" cstate="email">
+                    <a:blip r:embed="rId19" cstate="email">
                       <a:extLst>
                         <a:ext uri="{28A0092B-C50C-407E-A947-70E740481C1C}">
                           <a14:useLocalDpi xmlns:a14="http://schemas.microsoft.com/office/drawing/2010/main"/>
@@ -5702,23 +6016,16 @@
           <w:rFonts w:hint="cs"/>
           <w:rtl/>
         </w:rPr>
-        <w:t xml:space="preserve">تنظیمات </w:t>
-      </w:r>
-      <w:r>
-        <w:rPr>
-          <w:rFonts w:ascii="Times New Roman" w:hAnsi="Times New Roman" w:cs="Times New Roman" w:hint="cs"/>
-          <w:rtl/>
-        </w:rPr>
-        <w:t>–</w:t>
-      </w:r>
-      <w:r>
-        <w:rPr>
-          <w:rFonts w:hint="cs"/>
-          <w:rtl/>
-        </w:rPr>
-        <w:t xml:space="preserve"> اشتراک‌گذاری</w:t>
-      </w:r>
-      <w:bookmarkEnd w:id="13"/>
+        <w:t>اشتراک‌گذاری</w:t>
+      </w:r>
+      <w:bookmarkEnd w:id="15"/>
+      <w:r>
+        <w:rPr>
+          <w:rFonts w:hint="cs"/>
+          <w:rtl/>
+        </w:rPr>
+        <w:t xml:space="preserve"> (وب‌سایت)</w:t>
+      </w:r>
     </w:p>
     <w:p>
       <w:pPr>
@@ -5732,14 +6039,7 @@
           <w:rFonts w:hint="cs"/>
           <w:rtl/>
         </w:rPr>
-        <w:t xml:space="preserve">از طریق این گزینه </w:t>
-      </w:r>
-      <w:r>
-        <w:rPr>
-          <w:rFonts w:hint="cs"/>
-          <w:rtl/>
-        </w:rPr>
-        <w:t>امکان به‌اشتراک‌گذاری برنامه ممکن است.</w:t>
+        <w:t>این صفحه برای به‌اشتراک گذاری اپلیکیشن است.</w:t>
       </w:r>
     </w:p>
     <w:p>
@@ -5825,91 +6125,12 @@
     </w:p>
     <w:p>
       <w:pPr>
-        <w:pStyle w:val="Matn"/>
-        <w:rPr>
-          <w:rtl/>
-        </w:rPr>
-      </w:pPr>
-      <w:r>
-        <w:rPr>
-          <w:rFonts w:hint="cs"/>
-          <w:rtl/>
-        </w:rPr>
-        <w:t xml:space="preserve">یک </w:t>
-      </w:r>
-      <w:r>
-        <w:rPr>
-          <w:rFonts w:hint="cs"/>
-          <w:rtl/>
-        </w:rPr>
-        <w:t>کد مثل عکس زیر که کد</w:t>
-      </w:r>
-      <w:r>
-        <w:rPr>
-          <w:rFonts w:hint="cs"/>
-          <w:rtl/>
-        </w:rPr>
-        <w:t>کاربری</w:t>
-      </w:r>
-      <w:r>
-        <w:rPr>
-          <w:rStyle w:val="FootnoteReference"/>
-          <w:rtl/>
-        </w:rPr>
-        <w:footnoteReference w:id="1"/>
-      </w:r>
-      <w:r>
-        <w:rPr>
-          <w:rFonts w:hint="cs"/>
-          <w:rtl/>
-        </w:rPr>
-        <w:t xml:space="preserve"> هست که هنگام ورود و ثبت‌نام موقت در اختیار قرار </w:t>
-      </w:r>
-      <w:r>
-        <w:rPr>
-          <w:rFonts w:hint="cs"/>
-          <w:rtl/>
-        </w:rPr>
-        <w:t xml:space="preserve">دادیم و یک سری لینک برای اشتراک‌گذاری در فیسبوک، توییتر، واتس‌اپ، تلگرام، پیامک و ایمیل و یک گزینه هم برای انتخاب عمومی توسط </w:t>
-      </w:r>
-      <w:r>
-        <w:rPr>
-          <w:rFonts w:hint="cs"/>
-          <w:rtl/>
-        </w:rPr>
-        <w:t>سیستم عامل</w:t>
-      </w:r>
-      <w:r>
-        <w:rPr>
-          <w:rFonts w:hint="cs"/>
-          <w:rtl/>
-        </w:rPr>
-        <w:t xml:space="preserve"> که باکس پیش‌فرض</w:t>
-      </w:r>
-      <w:r>
-        <w:rPr>
-          <w:rFonts w:hint="cs"/>
-          <w:rtl/>
-        </w:rPr>
-        <w:t xml:space="preserve"> باز میشه.</w:t>
-      </w:r>
-    </w:p>
-    <w:p>
-      <w:pPr>
-        <w:pStyle w:val="Matn"/>
-        <w:rPr>
-          <w:rtl/>
-        </w:rPr>
-      </w:pPr>
-    </w:p>
-    <w:p>
-      <w:pPr>
         <w:pStyle w:val="Heading2"/>
         <w:rPr>
           <w:rtl/>
         </w:rPr>
       </w:pPr>
-      <w:bookmarkStart w:id="14" w:name="_Toc30416406"/>
+      <w:bookmarkStart w:id="16" w:name="_Toc30783679"/>
       <w:r>
         <w:rPr>
           <w:noProof/>
@@ -5940,7 +6161,7 @@
                     <pic:cNvPicPr/>
                   </pic:nvPicPr>
                   <pic:blipFill>
-                    <a:blip r:embed="rId18" cstate="email">
+                    <a:blip r:embed="rId20" cstate="email">
                       <a:extLst>
                         <a:ext uri="{28A0092B-C50C-407E-A947-70E740481C1C}">
                           <a14:useLocalDpi xmlns:a14="http://schemas.microsoft.com/office/drawing/2010/main"/>
@@ -5999,7 +6220,7 @@
         </w:rPr>
         <w:t>پین</w:t>
       </w:r>
-      <w:bookmarkEnd w:id="14"/>
+      <w:bookmarkEnd w:id="16"/>
     </w:p>
     <w:p>
       <w:pPr>
@@ -6111,7 +6332,7 @@
           <w:rtl/>
         </w:rPr>
       </w:pPr>
-      <w:bookmarkStart w:id="15" w:name="_Toc30416407"/>
+      <w:bookmarkStart w:id="17" w:name="_Toc30783680"/>
       <w:r>
         <w:rPr>
           <w:noProof/>
@@ -6141,7 +6362,7 @@
                     <pic:cNvPicPr/>
                   </pic:nvPicPr>
                   <pic:blipFill>
-                    <a:blip r:embed="rId19">
+                    <a:blip r:embed="rId21">
                       <a:extLst>
                         <a:ext uri="{28A0092B-C50C-407E-A947-70E740481C1C}">
                           <a14:useLocalDpi xmlns:a14="http://schemas.microsoft.com/office/drawing/2010/main"/>
@@ -6186,7 +6407,7 @@
         </w:rPr>
         <w:t>تنظیمات امنیتی - قفل لمسی</w:t>
       </w:r>
-      <w:bookmarkEnd w:id="15"/>
+      <w:bookmarkEnd w:id="17"/>
     </w:p>
     <w:p>
       <w:pPr>
@@ -6271,7 +6492,7 @@
                     <pic:cNvPicPr/>
                   </pic:nvPicPr>
                   <pic:blipFill rotWithShape="1">
-                    <a:blip r:embed="rId20" cstate="email">
+                    <a:blip r:embed="rId22" cstate="email">
                       <a:extLst>
                         <a:ext uri="{28A0092B-C50C-407E-A947-70E740481C1C}">
                           <a14:useLocalDpi xmlns:a14="http://schemas.microsoft.com/office/drawing/2010/main"/>
@@ -6330,7 +6551,16 @@
           <w:bCs/>
           <w:rtl/>
         </w:rPr>
-        <w:t>ط صفحه برای توضیح نمایش داده میشه.</w:t>
+        <w:t>این</w:t>
+      </w:r>
+      <w:r>
+        <w:rPr>
+          <w:rFonts w:hint="cs"/>
+          <w:b/>
+          <w:bCs/>
+          <w:rtl/>
+        </w:rPr>
+        <w:t xml:space="preserve"> صفحه برای توضیح نمایش داده میشه.</w:t>
       </w:r>
     </w:p>
     <w:p>
@@ -6371,7 +6601,36 @@
           <w:rtl/>
         </w:rPr>
       </w:pPr>
-      <w:bookmarkStart w:id="16" w:name="_Toc30416408"/>
+      <w:bookmarkStart w:id="18" w:name="_Toc30783681"/>
+      <w:r>
+        <w:rPr>
+          <w:rFonts w:hint="cs"/>
+          <w:rtl/>
+        </w:rPr>
+        <w:t>صفحه اول</w:t>
+      </w:r>
+    </w:p>
+    <w:p>
+      <w:pPr>
+        <w:rPr>
+          <w:rtl/>
+        </w:rPr>
+      </w:pPr>
+      <w:r>
+        <w:rPr>
+          <w:rFonts w:hint="cs"/>
+          <w:rtl/>
+        </w:rPr>
+        <w:t>صفحه اول در این نسخه به صورت وب ویو خواهد بود. در نسخه بعدی صفحه اول به‌صورت نیتیو باید پیاده شود و ما محتویات صفحه رو از طریق جیسون ارائه میدیم.</w:t>
+      </w:r>
+    </w:p>
+    <w:p>
+      <w:pPr>
+        <w:pStyle w:val="Heading1"/>
+        <w:rPr>
+          <w:rtl/>
+        </w:rPr>
+      </w:pPr>
       <w:r>
         <w:rPr>
           <w:rFonts w:hint="cs"/>
@@ -6379,7 +6638,7 @@
         </w:rPr>
         <w:t>توضیحات تکمیلی</w:t>
       </w:r>
-      <w:bookmarkEnd w:id="16"/>
+      <w:bookmarkEnd w:id="18"/>
     </w:p>
     <w:p>
       <w:pPr>
@@ -6428,6 +6687,13 @@
         </w:rPr>
         <w:t>یک آدرس داخلی به‌نام برنامه تنظیم شود تا در صورتی که آن آدرس بود به‌جای باز شدن وب آن فعالیت خاص رخ دهد.</w:t>
       </w:r>
+      <w:r>
+        <w:rPr>
+          <w:rFonts w:hint="cs"/>
+          <w:rtl/>
+        </w:rPr>
+        <w:t xml:space="preserve"> این آدرس از طریق ای‌پی‌آی ارائه شده.</w:t>
+      </w:r>
     </w:p>
     <w:p>
       <w:pPr>
@@ -6490,7 +6756,7 @@
           <w:rFonts w:hint="cs"/>
           <w:rtl/>
         </w:rPr>
-        <w:t>رنگ‌های پس‌زمینه و رنگ متون در جیسون تنظیمات اصلی سرور اضافه شدند. اگر رنگ جدیدی بود اطلاع داده شود تا به تنظیمات اصلی اضافه کنیم.</w:t>
+        <w:t>متن تمام عبارات لازم در برنامه در جیسون تنظیمات موجود است. عبارات جدید اطلاع داده شوند تا اضافه کنیم.</w:t>
       </w:r>
     </w:p>
     <w:p>
@@ -6506,7 +6772,37 @@
           <w:rFonts w:hint="cs"/>
           <w:rtl/>
         </w:rPr>
-        <w:t>متن تمام عبارات لازم در برنامه در جیسون تنظیمات موجود است. عبارات جدید اطلاع داده شوند تا اضافه کنیم.</w:t>
+        <w:t>مخزن گیت‌هاب ساخته شده و تمام تغییرات باید روی اون به‌صورت م</w:t>
+      </w:r>
+      <w:r>
+        <w:rPr>
+          <w:rFonts w:hint="cs"/>
+          <w:rtl/>
+        </w:rPr>
+        <w:t>ر</w:t>
+      </w:r>
+      <w:r>
+        <w:rPr>
+          <w:rFonts w:hint="cs"/>
+          <w:rtl/>
+        </w:rPr>
+        <w:t xml:space="preserve">تب پوش بشه تا وضعیت قابل رهگیری باشه. فایل مربوط به </w:t>
+      </w:r>
+      <w:r>
+        <w:rPr>
+          <w:rFonts w:hint="cs"/>
+          <w:b/>
+          <w:bCs/>
+          <w:rtl/>
+        </w:rPr>
+        <w:t>آدرس کلید اختصاصی اپ باید حتما ایگنور بشه</w:t>
+      </w:r>
+      <w:r>
+        <w:rPr>
+          <w:rFonts w:hint="cs"/>
+          <w:rtl/>
+        </w:rPr>
+        <w:t xml:space="preserve"> که روی گیت نره. قبل از اولین پوش هماهنگی کافی انجام شود.</w:t>
       </w:r>
     </w:p>
     <w:p>
@@ -6522,7 +6818,7 @@
           <w:rFonts w:hint="cs"/>
           <w:rtl/>
         </w:rPr>
-        <w:t>یک سری آیکن پر استفاده و مناسب به اپ اضافه شود تا بتونیم تو جاهای مختلف ازشون استفاده کنیم.</w:t>
+        <w:t>فایل لازم برای ساین کردن برنامه داده می‌شود.</w:t>
       </w:r>
     </w:p>
     <w:p>
@@ -6538,14 +6834,28 @@
           <w:rFonts w:hint="cs"/>
           <w:rtl/>
         </w:rPr>
-        <w:t>تمام اکتیویتی‌ها یک آدرس مشخص داشته باشند تا بتونیم‌ اون‌ها رو در جاهای مورد نیاز فراخونی کنیم. مثلا پروفایل و حریم خصوصی و اینترو که در چند جای مختلف فراخوانی میشن. در زمان فراخوانی توی منوها نوع رو به ماژول‌های تعریف شده تغییر می‌دیم.</w:t>
-      </w:r>
-      <w:r>
-        <w:rPr>
-          <w:rFonts w:hint="cs"/>
-          <w:rtl/>
-        </w:rPr>
-        <w:t xml:space="preserve"> انواع اولیه شامل صفحات تعریف‌شده، آدرس وب، ای‌پی‌آی، منو، شماره تلفن، ایمیل، آدرس وب بیرونی است.</w:t>
+        <w:t>برای چینش صفحه اول تعامل شود که روشی مناسب برای استفاده از المان‌های پرکاربرد پیشنهاد شود که در طول کار اطلاعات لازم برای آن در جیسون</w:t>
+      </w:r>
+      <w:r>
+        <w:rPr>
+          <w:rFonts w:hint="cs"/>
+          <w:rtl/>
+        </w:rPr>
+        <w:t xml:space="preserve"> تنظیمات اضافه گردد تا بدین ترتیب صفحه اول به صورت نیتو به‌نظر برسد.</w:t>
+      </w:r>
+      <w:r>
+        <w:rPr>
+          <w:rFonts w:hint="cs"/>
+          <w:rtl/>
+        </w:rPr>
+        <w:t xml:space="preserve"> المان‌های </w:t>
+      </w:r>
+      <w:r>
+        <w:rPr>
+          <w:rFonts w:hint="cs"/>
+          <w:rtl/>
+        </w:rPr>
+        <w:t>پرکاربرد در نرم‌افزارهای مشابه اضافه گردد.</w:t>
       </w:r>
     </w:p>
     <w:p>
@@ -6561,37 +6871,14 @@
           <w:rFonts w:hint="cs"/>
           <w:rtl/>
         </w:rPr>
-        <w:t>مخزن گیت‌هاب ساخته شده و تمام تغییرات باید روی اون به‌صورت م</w:t>
-      </w:r>
-      <w:r>
-        <w:rPr>
-          <w:rFonts w:hint="cs"/>
-          <w:rtl/>
-        </w:rPr>
-        <w:t>ر</w:t>
-      </w:r>
-      <w:r>
-        <w:rPr>
-          <w:rFonts w:hint="cs"/>
-          <w:rtl/>
-        </w:rPr>
-        <w:t xml:space="preserve">تب پوش بشه تا وضعیت قابل رهگیری باشه. فایل مربوط به </w:t>
-      </w:r>
-      <w:r>
-        <w:rPr>
-          <w:rFonts w:hint="cs"/>
-          <w:b/>
-          <w:bCs/>
-          <w:rtl/>
-        </w:rPr>
-        <w:t>آدرس کلید اختصاصی اپ باید حتما ایگنور بشه</w:t>
-      </w:r>
-      <w:r>
-        <w:rPr>
-          <w:rFonts w:hint="cs"/>
-          <w:rtl/>
-        </w:rPr>
-        <w:t xml:space="preserve"> که روی گیت نره. قبل از اولین پوش هماهنگی کافی انجام شود.</w:t>
+        <w:t xml:space="preserve">ناوبری کاربر در صفحات ذخیره شود تا با زدن دکمه بک به همان ترتیب به صفحه اول برگردد. در صفحه اول </w:t>
+      </w:r>
+      <w:r>
+        <w:rPr>
+          <w:rFonts w:hint="cs"/>
+          <w:rtl/>
+        </w:rPr>
+        <w:t>با دوبار بک زدن از برنامه بیرون بره.</w:t>
       </w:r>
     </w:p>
     <w:p>
@@ -6607,7 +6894,70 @@
           <w:rFonts w:hint="cs"/>
           <w:rtl/>
         </w:rPr>
-        <w:t>مقادیر دریافتی از سرور تماما باید ذخیره شوند تا در صورت عدم دسترسی به اینترنت یا کندی آن برنامه قابل مشاهده باشد و یک سری از عملکردهای جانبی کار کنند.</w:t>
+        <w:t>اگر در جیسون تنظیمات اعلام شده بود که ورود الزامی</w:t>
+      </w:r>
+      <w:r>
+        <w:rPr>
+          <w:rFonts w:hint="cs"/>
+          <w:rtl/>
+        </w:rPr>
+        <w:t>(۱)</w:t>
+      </w:r>
+      <w:r>
+        <w:rPr>
+          <w:rFonts w:hint="cs"/>
+          <w:rtl/>
+        </w:rPr>
+        <w:t xml:space="preserve"> است، بلافاصله بعد از اسلایدر باید صفحه‌ی ورود موبایل نمایش داده شود که پس از آن به صفحه اصلی برنامه منتقل می‌شود.</w:t>
+      </w:r>
+      <w:r>
+        <w:rPr>
+          <w:rFonts w:hint="cs"/>
+          <w:rtl/>
+        </w:rPr>
+        <w:t xml:space="preserve"> اگر ورود اختیاری</w:t>
+      </w:r>
+      <w:r>
+        <w:rPr>
+          <w:rFonts w:hint="cs"/>
+          <w:rtl/>
+        </w:rPr>
+        <w:t>(۰)</w:t>
+      </w:r>
+      <w:r>
+        <w:rPr>
+          <w:rFonts w:hint="cs"/>
+          <w:rtl/>
+        </w:rPr>
+        <w:t xml:space="preserve"> بود باز هم به همین صفحه برود ولی یک لینک در انتهای این صفحه خواهیم داشت که با کلیک آن بدون ورود وارد صفحه اصلی می‌شود. و حالت سوم اگر </w:t>
+      </w:r>
+      <w:r>
+        <w:rPr>
+          <w:rFonts w:hint="cs"/>
+          <w:rtl/>
+        </w:rPr>
+        <w:t>ورود خاموش</w:t>
+      </w:r>
+      <w:r>
+        <w:rPr>
+          <w:rFonts w:hint="cs"/>
+          <w:rtl/>
+        </w:rPr>
+        <w:t>(-۱)</w:t>
+      </w:r>
+      <w:r>
+        <w:rPr>
+          <w:rFonts w:hint="cs"/>
+          <w:rtl/>
+        </w:rPr>
+        <w:t xml:space="preserve"> بود، کلا کاری نداشته باشه و بره صفحه اصلی</w:t>
+      </w:r>
+      <w:r>
+        <w:rPr>
+          <w:rFonts w:hint="cs"/>
+          <w:rtl/>
+        </w:rPr>
+        <w:t>.</w:t>
       </w:r>
     </w:p>
     <w:p>
@@ -6623,7 +6973,17 @@
           <w:rFonts w:hint="cs"/>
           <w:rtl/>
         </w:rPr>
-        <w:t>فایل لازم برای ساین کردن برنامه داده می‌شود.</w:t>
+        <w:t xml:space="preserve">در تمام صفحات وب‌ویو هدر </w:t>
+      </w:r>
+      <w:r>
+        <w:t>x-app-request=android</w:t>
+      </w:r>
+      <w:r>
+        <w:rPr>
+          <w:rFonts w:hint="cs"/>
+          <w:rtl/>
+        </w:rPr>
+        <w:t xml:space="preserve"> باید تنظیم شده و ارسال شود.</w:t>
       </w:r>
     </w:p>
     <w:p>
@@ -6639,29 +6999,32 @@
           <w:rFonts w:hint="cs"/>
           <w:rtl/>
         </w:rPr>
-        <w:t>برای چینش صفحه اول تعامل شود که روشی مناسب برای استفاده از المان‌های پرکاربرد پیشنهاد شود که در طول کار اطلاعات لازم برای آن در جیسون</w:t>
-      </w:r>
-      <w:r>
-        <w:rPr>
-          <w:rFonts w:hint="cs"/>
-          <w:rtl/>
-        </w:rPr>
-        <w:t xml:space="preserve"> تنظیمات اضافه گردد تا بدین ترتیب صفحه اول به صورت نیتو به‌نظر برسد.</w:t>
-      </w:r>
-      <w:r>
-        <w:rPr>
-          <w:rFonts w:hint="cs"/>
-          <w:rtl/>
-        </w:rPr>
-        <w:t xml:space="preserve"> المان‌های </w:t>
-      </w:r>
-      <w:r>
-        <w:rPr>
-          <w:rFonts w:hint="cs"/>
-          <w:rtl/>
-        </w:rPr>
-        <w:t>پرکاربرد در نرم‌افزارهای مشابه اضافه گردد.</w:t>
-      </w:r>
+        <w:t xml:space="preserve">در تمام صفحات وب‌ویو باید </w:t>
+      </w:r>
+      <w:proofErr w:type="spellStart"/>
+      <w:r>
+        <w:t>api</w:t>
+      </w:r>
+      <w:proofErr w:type="spellEnd"/>
+      <w:r>
+        <w:t>-key</w:t>
+      </w:r>
+      <w:r>
+        <w:rPr>
+          <w:rFonts w:hint="cs"/>
+          <w:rtl/>
+        </w:rPr>
+        <w:t xml:space="preserve"> تنظیم شده و </w:t>
+      </w:r>
+      <w:r>
+        <w:rPr>
+          <w:rFonts w:hint="cs"/>
+          <w:rtl/>
+        </w:rPr>
+        <w:t>ارسال شود.</w:t>
+      </w:r>
+      <w:bookmarkStart w:id="19" w:name="_GoBack"/>
+      <w:bookmarkEnd w:id="19"/>
     </w:p>
     <w:p>
       <w:pPr>
@@ -6676,217 +7039,35 @@
           <w:rFonts w:hint="cs"/>
           <w:rtl/>
         </w:rPr>
-        <w:t xml:space="preserve">ناوبری کاربر در صفحات ذخیره شود تا با زدن دکمه بک به همان ترتیب به صفحه اول برگردد. در صفحه اول </w:t>
-      </w:r>
-      <w:r>
-        <w:rPr>
-          <w:rFonts w:hint="cs"/>
-          <w:rtl/>
-        </w:rPr>
-        <w:t>با دوبار بک زدن از برنامه بیرون بره.</w:t>
+        <w:t xml:space="preserve">در تمامی صفحات وب‌ویو باید </w:t>
+      </w:r>
+      <w:r>
+        <w:t>x-user-id</w:t>
+      </w:r>
+      <w:r>
+        <w:rPr>
+          <w:rFonts w:hint="cs"/>
+          <w:rtl/>
+        </w:rPr>
+        <w:t xml:space="preserve"> تنظیم و ارسال شود.</w:t>
       </w:r>
     </w:p>
     <w:p>
       <w:pPr>
         <w:pStyle w:val="Matn"/>
-        <w:numPr>
-          <w:ilvl w:val="0"/>
-          <w:numId w:val="1"/>
-        </w:numPr>
-      </w:pPr>
-      <w:r>
-        <w:rPr>
-          <w:rFonts w:hint="cs"/>
-          <w:rtl/>
-        </w:rPr>
-        <w:t>اگر در جیسون تنظیمات اعلام شده بود که ورود الزامی</w:t>
-      </w:r>
-      <w:r>
-        <w:rPr>
-          <w:rFonts w:hint="cs"/>
-          <w:rtl/>
-        </w:rPr>
-        <w:t>(۱)</w:t>
-      </w:r>
-      <w:r>
-        <w:rPr>
-          <w:rFonts w:hint="cs"/>
-          <w:rtl/>
-        </w:rPr>
-        <w:t xml:space="preserve"> است، بلافاصله بعد از اسلایدر باید صفحه‌ی ورود موبایل نمایش داده شود که پس از آن به صفحه اصلی برنامه منتقل می‌شود.</w:t>
-      </w:r>
-      <w:r>
-        <w:rPr>
-          <w:rFonts w:hint="cs"/>
-          <w:rtl/>
-        </w:rPr>
-        <w:t xml:space="preserve"> اگر ورود اختیاری</w:t>
-      </w:r>
-      <w:r>
-        <w:rPr>
-          <w:rFonts w:hint="cs"/>
-          <w:rtl/>
-        </w:rPr>
-        <w:t>(۰)</w:t>
-      </w:r>
-      <w:r>
-        <w:rPr>
-          <w:rFonts w:hint="cs"/>
-          <w:rtl/>
-        </w:rPr>
-        <w:t xml:space="preserve"> بود باز هم به همین صفحه برود ولی یک لینک در انتهای این صفحه خواهیم داشت که با کلیک آن بدون ورود وارد صفحه اصلی می‌شود. و حالت سوم اگر </w:t>
-      </w:r>
-      <w:r>
-        <w:rPr>
-          <w:rFonts w:hint="cs"/>
-          <w:rtl/>
-        </w:rPr>
-        <w:t>ورود خاموش</w:t>
-      </w:r>
-      <w:r>
-        <w:rPr>
-          <w:rFonts w:hint="cs"/>
-          <w:rtl/>
-        </w:rPr>
-        <w:t>(-۱)</w:t>
-      </w:r>
-      <w:r>
-        <w:rPr>
-          <w:rFonts w:hint="cs"/>
-          <w:rtl/>
-        </w:rPr>
-        <w:t xml:space="preserve"> بود، کلا کاری نداشته باشه و بره صفحه اصلی</w:t>
-      </w:r>
-      <w:r>
-        <w:rPr>
-          <w:rFonts w:hint="cs"/>
-          <w:rtl/>
-        </w:rPr>
-        <w:t>.</w:t>
-      </w:r>
+        <w:rPr>
+          <w:rtl/>
+        </w:rPr>
+      </w:pPr>
     </w:p>
     <w:p>
       <w:pPr>
         <w:pStyle w:val="Matn"/>
-        <w:numPr>
-          <w:ilvl w:val="0"/>
-          <w:numId w:val="1"/>
-        </w:numPr>
-      </w:pPr>
-      <w:r>
-        <w:rPr>
-          <w:rFonts w:hint="cs"/>
-          <w:rtl/>
-        </w:rPr>
-        <w:t>اگر لینک وب‌ویو به صفحه ورود بود،‌ آدرس شنود شود و به‌صورت خودکار به صفحه ورود درون برنامه منتقل شود.</w:t>
-      </w:r>
-    </w:p>
-    <w:p>
-      <w:pPr>
-        <w:pStyle w:val="Matn"/>
-        <w:numPr>
-          <w:ilvl w:val="0"/>
-          <w:numId w:val="1"/>
-        </w:numPr>
-      </w:pPr>
-      <w:r>
-        <w:rPr>
-          <w:rFonts w:hint="cs"/>
-          <w:rtl/>
-        </w:rPr>
-        <w:t xml:space="preserve">در تمام صفحات وب‌ویو هدر </w:t>
-      </w:r>
-      <w:r>
-        <w:t>x-app-request=android</w:t>
-      </w:r>
-      <w:r>
-        <w:rPr>
-          <w:rFonts w:hint="cs"/>
-          <w:rtl/>
-        </w:rPr>
-        <w:t xml:space="preserve"> باید تنظیم شده و ارسال شود.</w:t>
-      </w:r>
-    </w:p>
-    <w:p>
-      <w:pPr>
-        <w:pStyle w:val="Matn"/>
-        <w:numPr>
-          <w:ilvl w:val="0"/>
-          <w:numId w:val="1"/>
-        </w:numPr>
-      </w:pPr>
-      <w:r>
-        <w:rPr>
-          <w:rFonts w:hint="cs"/>
-          <w:rtl/>
-        </w:rPr>
-        <w:t xml:space="preserve">در تمام صفحات وب‌ویو باید </w:t>
-      </w:r>
-      <w:proofErr w:type="spellStart"/>
-      <w:r>
-        <w:t>api</w:t>
-      </w:r>
-      <w:proofErr w:type="spellEnd"/>
-      <w:r>
-        <w:t>-key</w:t>
-      </w:r>
-      <w:r>
-        <w:rPr>
-          <w:rFonts w:hint="cs"/>
-          <w:rtl/>
-        </w:rPr>
-        <w:t xml:space="preserve"> تنظیم شده و </w:t>
-      </w:r>
-      <w:r>
-        <w:rPr>
-          <w:rFonts w:hint="cs"/>
-          <w:rtl/>
-        </w:rPr>
-        <w:t>ارسال شود.</w:t>
-      </w:r>
-    </w:p>
-    <w:p>
-      <w:pPr>
-        <w:pStyle w:val="Matn"/>
-        <w:numPr>
-          <w:ilvl w:val="0"/>
-          <w:numId w:val="1"/>
-        </w:numPr>
-      </w:pPr>
-      <w:r>
-        <w:rPr>
-          <w:rFonts w:hint="cs"/>
-          <w:rtl/>
-        </w:rPr>
-        <w:t xml:space="preserve">در تمامی صفحات وب‌ویو باید </w:t>
-      </w:r>
-      <w:r>
-        <w:t>x-user-id</w:t>
-      </w:r>
-      <w:r>
-        <w:rPr>
-          <w:rFonts w:hint="cs"/>
-          <w:rtl/>
-        </w:rPr>
-        <w:t xml:space="preserve"> تنظیم و ارسال شود.</w:t>
-      </w:r>
-    </w:p>
-    <w:p>
-      <w:pPr>
-        <w:pStyle w:val="Matn"/>
-        <w:rPr>
-          <w:rtl/>
-        </w:rPr>
-      </w:pPr>
-    </w:p>
-    <w:p>
-      <w:pPr>
-        <w:pStyle w:val="Matn"/>
       </w:pPr>
     </w:p>
     <w:sectPr>
-      <w:footerReference w:type="default" r:id="rId21"/>
-      <w:headerReference w:type="first" r:id="rId22"/>
+      <w:footerReference w:type="default" r:id="rId23"/>
+      <w:headerReference w:type="first" r:id="rId24"/>
       <w:pgSz w:w="11907" w:h="16840" w:code="9"/>
       <w:pgMar w:top="1134" w:right="1134" w:bottom="1134" w:left="1134" w:header="709" w:footer="709" w:gutter="0"/>
       <w:cols w:space="708"/>
@@ -7071,6 +7252,7 @@
                                     <w:dataBinding w:prefixMappings="xmlns:ns0='http://purl.org/dc/elements/1.1/' xmlns:ns1='http://schemas.openxmlformats.org/package/2006/metadata/core-properties' " w:xpath="/ns1:coreProperties[1]/ns0:subject[1]" w:storeItemID="{6C3C8BC8-F283-45AE-878A-BAB7291924A1}"/>
                                     <w:text/>
                                   </w:sdtPr>
+                                  <w:sdtEndPr/>
                                   <w:sdtContent>
                                     <w:r>
                                       <w:rPr>
@@ -7119,6 +7301,7 @@
                                     <w:dataBinding w:prefixMappings="xmlns:ns0='http://purl.org/dc/elements/1.1/' xmlns:ns1='http://schemas.openxmlformats.org/package/2006/metadata/core-properties' " w:xpath="/ns1:coreProperties[1]/ns1:contentStatus[1]" w:storeItemID="{6C3C8BC8-F283-45AE-878A-BAB7291924A1}"/>
                                     <w:text/>
                                   </w:sdtPr>
+                                  <w:sdtEndPr/>
                                   <w:sdtContent>
                                     <w:r>
                                       <w:rPr>
@@ -7373,6 +7556,7 @@
                               <w:dataBinding w:prefixMappings="xmlns:ns0='http://purl.org/dc/elements/1.1/' xmlns:ns1='http://schemas.openxmlformats.org/package/2006/metadata/core-properties' " w:xpath="/ns1:coreProperties[1]/ns0:subject[1]" w:storeItemID="{6C3C8BC8-F283-45AE-878A-BAB7291924A1}"/>
                               <w:text/>
                             </w:sdtPr>
+                            <w:sdtEndPr/>
                             <w:sdtContent>
                               <w:r>
                                 <w:rPr>
@@ -7421,6 +7605,7 @@
                               <w:dataBinding w:prefixMappings="xmlns:ns0='http://purl.org/dc/elements/1.1/' xmlns:ns1='http://schemas.openxmlformats.org/package/2006/metadata/core-properties' " w:xpath="/ns1:coreProperties[1]/ns1:contentStatus[1]" w:storeItemID="{6C3C8BC8-F283-45AE-878A-BAB7291924A1}"/>
                               <w:text/>
                             </w:sdtPr>
+                            <w:sdtEndPr/>
                             <w:sdtContent>
                               <w:r>
                                 <w:rPr>
@@ -7602,31 +7787,6 @@
       </w:r>
     </w:p>
   </w:footnote>
-  <w:footnote w:id="1">
-    <w:p>
-      <w:pPr>
-        <w:pStyle w:val="FootnoteText"/>
-        <w:bidi w:val="0"/>
-      </w:pPr>
-      <w:r>
-        <w:rPr>
-          <w:rStyle w:val="FootnoteReference"/>
-        </w:rPr>
-        <w:footnoteRef/>
-      </w:r>
-      <w:r>
-        <w:rPr>
-          <w:rtl/>
-        </w:rPr>
-        <w:t xml:space="preserve"> </w:t>
-      </w:r>
-      <w:proofErr w:type="spellStart"/>
-      <w:r>
-        <w:t>usercode</w:t>
-      </w:r>
-      <w:proofErr w:type="spellEnd"/>
-    </w:p>
-  </w:footnote>
 </w:footnotes>
 </file>
 
@@ -9938,6 +10098,7 @@
     <w:lsdException w:name="HTML Sample" w:semiHidden="1" w:unhideWhenUsed="1"/>
     <w:lsdException w:name="HTML Typewriter" w:semiHidden="1" w:unhideWhenUsed="1"/>
     <w:lsdException w:name="HTML Variable" w:semiHidden="1" w:unhideWhenUsed="1"/>
+    <w:lsdException w:name="Normal Table" w:semiHidden="1" w:unhideWhenUsed="1"/>
     <w:lsdException w:name="annotation subject" w:semiHidden="1" w:unhideWhenUsed="1"/>
     <w:lsdException w:name="No List" w:semiHidden="1" w:unhideWhenUsed="1"/>
     <w:lsdException w:name="Outline List 1" w:semiHidden="1" w:unhideWhenUsed="1"/>
@@ -9980,8 +10141,11 @@
     <w:lsdException w:name="Table Contemporary" w:semiHidden="1" w:unhideWhenUsed="1"/>
     <w:lsdException w:name="Table Elegant" w:semiHidden="1" w:unhideWhenUsed="1"/>
     <w:lsdException w:name="Table Professional" w:semiHidden="1" w:unhideWhenUsed="1"/>
+    <w:lsdException w:name="Table Subtle 1" w:semiHidden="1" w:unhideWhenUsed="1"/>
     <w:lsdException w:name="Table Subtle 2" w:semiHidden="1" w:unhideWhenUsed="1"/>
     <w:lsdException w:name="Table Web 1" w:semiHidden="1" w:unhideWhenUsed="1"/>
+    <w:lsdException w:name="Table Web 2" w:semiHidden="1" w:unhideWhenUsed="1"/>
+    <w:lsdException w:name="Table Web 3" w:semiHidden="1" w:unhideWhenUsed="1"/>
     <w:lsdException w:name="Balloon Text" w:semiHidden="1" w:unhideWhenUsed="1"/>
     <w:lsdException w:name="Table Grid" w:uiPriority="39"/>
     <w:lsdException w:name="Table Theme" w:semiHidden="1" w:unhideWhenUsed="1"/>
@@ -10319,7 +10483,6 @@
   <w:style w:type="character" w:default="1" w:styleId="DefaultParagraphFont">
     <w:name w:val="Default Paragraph Font"/>
     <w:uiPriority w:val="1"/>
-    <w:semiHidden/>
     <w:unhideWhenUsed/>
   </w:style>
   <w:style w:type="table" w:default="1" w:styleId="TableNormal">
@@ -11390,6 +11553,7 @@
     <w:rsid w:val="00101E1E"/>
     <w:rsid w:val="001C5EE2"/>
     <w:rsid w:val="00467015"/>
+    <w:rsid w:val="004B246B"/>
     <w:rsid w:val="00510AA4"/>
     <w:rsid w:val="00513826"/>
     <w:rsid w:val="005B5C3E"/>
@@ -11548,6 +11712,7 @@
     <w:lsdException w:name="HTML Sample" w:semiHidden="1" w:unhideWhenUsed="1"/>
     <w:lsdException w:name="HTML Typewriter" w:semiHidden="1" w:unhideWhenUsed="1"/>
     <w:lsdException w:name="HTML Variable" w:semiHidden="1" w:unhideWhenUsed="1"/>
+    <w:lsdException w:name="Normal Table" w:semiHidden="1" w:unhideWhenUsed="1"/>
     <w:lsdException w:name="annotation subject" w:semiHidden="1" w:unhideWhenUsed="1"/>
     <w:lsdException w:name="No List" w:semiHidden="1" w:unhideWhenUsed="1"/>
     <w:lsdException w:name="Outline List 1" w:semiHidden="1" w:unhideWhenUsed="1"/>
@@ -11590,8 +11755,11 @@
     <w:lsdException w:name="Table Contemporary" w:semiHidden="1" w:unhideWhenUsed="1"/>
     <w:lsdException w:name="Table Elegant" w:semiHidden="1" w:unhideWhenUsed="1"/>
     <w:lsdException w:name="Table Professional" w:semiHidden="1" w:unhideWhenUsed="1"/>
+    <w:lsdException w:name="Table Subtle 1" w:semiHidden="1" w:unhideWhenUsed="1"/>
     <w:lsdException w:name="Table Subtle 2" w:semiHidden="1" w:unhideWhenUsed="1"/>
     <w:lsdException w:name="Table Web 1" w:semiHidden="1" w:unhideWhenUsed="1"/>
+    <w:lsdException w:name="Table Web 2" w:semiHidden="1" w:unhideWhenUsed="1"/>
+    <w:lsdException w:name="Table Web 3" w:semiHidden="1" w:unhideWhenUsed="1"/>
     <w:lsdException w:name="Balloon Text" w:semiHidden="1" w:unhideWhenUsed="1"/>
     <w:lsdException w:name="Table Grid" w:uiPriority="39"/>
     <w:lsdException w:name="Table Theme" w:semiHidden="1" w:unhideWhenUsed="1"/>
@@ -12133,7 +12301,7 @@
 </file>
 
 <file path=customXml/itemProps1.xml><?xml version="1.0" encoding="utf-8"?>
-<ds:datastoreItem xmlns:ds="http://schemas.openxmlformats.org/officeDocument/2006/customXml" ds:itemID="{9B1F4798-7C8B-4244-9853-6DCD4301A0C4}">
+<ds:datastoreItem xmlns:ds="http://schemas.openxmlformats.org/officeDocument/2006/customXml" ds:itemID="{0900AC6D-CE11-4E26-9DEC-EDB80F0B2CF5}">
   <ds:schemaRefs>
     <ds:schemaRef ds:uri="http://schemas.openxmlformats.org/officeDocument/2006/bibliography"/>
   </ds:schemaRefs>

</xml_diff>